<commit_message>
Upload updated Project Proposal document Upload System-wide Function Requirements document
Signed-off-by: Jette McKellar <jette.mckellar@yahoo.com>
</commit_message>
<xml_diff>
--- a/documents/Project Proposal.docx
+++ b/documents/Project Proposal.docx
@@ -1,6 +1,6 @@
 
 <file path=word/document.xml><?xml version="1.0" encoding="utf-8"?>
-<w:document xmlns:wpc="http://schemas.microsoft.com/office/word/2010/wordprocessingCanvas" xmlns:cx="http://schemas.microsoft.com/office/drawing/2014/chartex" xmlns:cx1="http://schemas.microsoft.com/office/drawing/2015/9/8/chartex" xmlns:cx2="http://schemas.microsoft.com/office/drawing/2015/10/21/chartex" xmlns:cx3="http://schemas.microsoft.com/office/drawing/2016/5/9/chartex" xmlns:cx4="http://schemas.microsoft.com/office/drawing/2016/5/10/chartex" xmlns:cx5="http://schemas.microsoft.com/office/drawing/2016/5/11/chartex" xmlns:cx6="http://schemas.microsoft.com/office/drawing/2016/5/12/chartex" xmlns:cx7="http://schemas.microsoft.com/office/drawing/2016/5/13/chartex" xmlns:cx8="http://schemas.microsoft.com/office/drawing/2016/5/14/chartex" xmlns:mc="http://schemas.openxmlformats.org/markup-compatibility/2006" xmlns:aink="http://schemas.microsoft.com/office/drawing/2016/ink" xmlns:am3d="http://schemas.microsoft.com/office/drawing/2017/model3d" xmlns:o="urn:schemas-microsoft-com:office:office" xmlns:r="http://schemas.openxmlformats.org/officeDocument/2006/relationships" xmlns:m="http://schemas.openxmlformats.org/officeDocument/2006/math" xmlns:v="urn:schemas-microsoft-com:vml" xmlns:wp14="http://schemas.microsoft.com/office/word/2010/wordprocessingDrawing" xmlns:wp="http://schemas.openxmlformats.org/drawingml/2006/wordprocessingDrawing" xmlns:w10="urn:schemas-microsoft-com:office:word" xmlns:w="http://schemas.openxmlformats.org/wordprocessingml/2006/main" xmlns:w14="http://schemas.microsoft.com/office/word/2010/wordml" xmlns:w15="http://schemas.microsoft.com/office/word/2012/wordml" xmlns:w16cid="http://schemas.microsoft.com/office/word/2016/wordml/cid" xmlns:w16se="http://schemas.microsoft.com/office/word/2015/wordml/symex" xmlns:wpg="http://schemas.microsoft.com/office/word/2010/wordprocessingGroup" xmlns:wpi="http://schemas.microsoft.com/office/word/2010/wordprocessingInk" xmlns:wne="http://schemas.microsoft.com/office/word/2006/wordml" xmlns:wps="http://schemas.microsoft.com/office/word/2010/wordprocessingShape" mc:Ignorable="w14 w15 w16se w16cid wp14">
+<w:document xmlns:wpc="http://schemas.microsoft.com/office/word/2010/wordprocessingCanvas" xmlns:cx="http://schemas.microsoft.com/office/drawing/2014/chartex" xmlns:cx1="http://schemas.microsoft.com/office/drawing/2015/9/8/chartex" xmlns:cx2="http://schemas.microsoft.com/office/drawing/2015/10/21/chartex" xmlns:cx3="http://schemas.microsoft.com/office/drawing/2016/5/9/chartex" xmlns:cx4="http://schemas.microsoft.com/office/drawing/2016/5/10/chartex" xmlns:cx5="http://schemas.microsoft.com/office/drawing/2016/5/11/chartex" xmlns:cx6="http://schemas.microsoft.com/office/drawing/2016/5/12/chartex" xmlns:cx7="http://schemas.microsoft.com/office/drawing/2016/5/13/chartex" xmlns:cx8="http://schemas.microsoft.com/office/drawing/2016/5/14/chartex" xmlns:mc="http://schemas.openxmlformats.org/markup-compatibility/2006" xmlns:aink="http://schemas.microsoft.com/office/drawing/2016/ink" xmlns:am3d="http://schemas.microsoft.com/office/drawing/2017/model3d" xmlns:o="urn:schemas-microsoft-com:office:office" xmlns:r="http://schemas.openxmlformats.org/officeDocument/2006/relationships" xmlns:m="http://schemas.openxmlformats.org/officeDocument/2006/math" xmlns:v="urn:schemas-microsoft-com:vml" xmlns:wp14="http://schemas.microsoft.com/office/word/2010/wordprocessingDrawing" xmlns:wp="http://schemas.openxmlformats.org/drawingml/2006/wordprocessingDrawing" xmlns:w10="urn:schemas-microsoft-com:office:word" xmlns:w="http://schemas.openxmlformats.org/wordprocessingml/2006/main" xmlns:w14="http://schemas.microsoft.com/office/word/2010/wordml" xmlns:w15="http://schemas.microsoft.com/office/word/2012/wordml" xmlns:w16cid="http://schemas.microsoft.com/office/word/2016/wordml/cid" xmlns:w16se="http://schemas.microsoft.com/office/word/2015/wordml/symex" xmlns:wpg="http://schemas.microsoft.com/office/word/2010/wordprocessingGroup" xmlns:wpi="http://schemas.microsoft.com/office/word/2010/wordprocessingInk" xmlns:wne="http://schemas.microsoft.com/office/word/2006/wordml" xmlns:wps="http://schemas.microsoft.com/office/word/2010/wordprocessingShape" xmlns:a="http://schemas.openxmlformats.org/drawingml/2006/main" xmlns:pic="http://schemas.openxmlformats.org/drawingml/2006/picture" mc:Ignorable="w14 w15 w16se w16cid wp14">
   <w:body>
     <w:sdt>
       <w:sdtPr>
@@ -149,11 +149,11 @@
               </mc:Choice>
               <mc:Fallback>
                 <w:pict>
-                  <v:shapetype w14:anchorId="77F19B33" id="_x0000_t202" coordsize="21600,21600" o:spt="202" path="m,l,21600r21600,l21600,xe">
+                  <v:shapetype id="_x0000_t202" coordsize="21600,21600" o:spt="202" path="m,l,21600r21600,l21600,xe" w14:anchorId="77F19B33">
                     <v:stroke joinstyle="miter"/>
                     <v:path gradientshapeok="t" o:connecttype="rect"/>
                   </v:shapetype>
-                  <v:shape id="Text Box 35" o:spid="_x0000_s1026" type="#_x0000_t202" alt="Presenter, company name and address" style="position:absolute;left:0;text-align:left;margin-left:401.8pt;margin-top:0;width:453pt;height:57.6pt;z-index:251661312;visibility:visible;mso-wrap-style:square;mso-width-percent:471;mso-height-percent:0;mso-top-percent:837;mso-wrap-distance-left:9pt;mso-wrap-distance-top:0;mso-wrap-distance-right:9pt;mso-wrap-distance-bottom:0;mso-position-horizontal:right;mso-position-horizontal-relative:margin;mso-position-vertical-relative:page;mso-width-percent:471;mso-height-percent:0;mso-top-percent:837;mso-width-relative:page;mso-height-relative:page;v-text-anchor:bottom" o:gfxdata="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" filled="f" stroked="f" strokeweight=".5pt">
+                  <v:shape id="Text Box 35" style="position:absolute;left:0;text-align:left;margin-left:401.8pt;margin-top:0;width:453pt;height:57.6pt;z-index:251661312;visibility:visible;mso-wrap-style:square;mso-width-percent:471;mso-height-percent:0;mso-top-percent:837;mso-wrap-distance-left:9pt;mso-wrap-distance-top:0;mso-wrap-distance-right:9pt;mso-wrap-distance-bottom:0;mso-position-horizontal:right;mso-position-horizontal-relative:margin;mso-position-vertical-relative:page;mso-width-percent:471;mso-height-percent:0;mso-top-percent:837;mso-width-relative:page;mso-height-relative:page;v-text-anchor:bottom" alt="Presenter, company name and address" o:spid="_x0000_s1026" filled="f" stroked="f" strokeweight=".5pt" type="#_x0000_t202" o:gfxdata="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">
                     <v:textbox inset="0,0,0,0">
                       <w:txbxContent>
                         <w:p>
@@ -362,7 +362,7 @@
               </mc:Choice>
               <mc:Fallback>
                 <w:pict>
-                  <v:shape w14:anchorId="72E48CB5" id="Text Box 37" o:spid="_x0000_s1027" type="#_x0000_t202" alt="Title and subtitle" style="position:absolute;left:0;text-align:left;margin-left:383.7pt;margin-top:360.45pt;width:434.9pt;height:41.4pt;z-index:251660288;visibility:visible;mso-wrap-style:square;mso-width-percent:0;mso-height-percent:363;mso-wrap-distance-left:9pt;mso-wrap-distance-top:0;mso-wrap-distance-right:9pt;mso-wrap-distance-bottom:0;mso-position-horizontal:right;mso-position-horizontal-relative:margin;mso-position-vertical:absolute;mso-position-vertical-relative:page;mso-width-percent:0;mso-height-percent:363;mso-width-relative:page;mso-height-relative:page;v-text-anchor:bottom" o:gfxdata="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" filled="f" stroked="f" strokeweight=".5pt">
+                  <v:shape id="Text Box 37" style="position:absolute;left:0;text-align:left;margin-left:383.7pt;margin-top:360.45pt;width:434.9pt;height:41.4pt;z-index:251660288;visibility:visible;mso-wrap-style:square;mso-width-percent:0;mso-height-percent:363;mso-wrap-distance-left:9pt;mso-wrap-distance-top:0;mso-wrap-distance-right:9pt;mso-wrap-distance-bottom:0;mso-position-horizontal:right;mso-position-horizontal-relative:margin;mso-position-vertical:absolute;mso-position-vertical-relative:page;mso-width-percent:0;mso-height-percent:363;mso-width-relative:page;mso-height-relative:page;v-text-anchor:bottom" alt="Title and subtitle" o:spid="_x0000_s1027" filled="f" stroked="f" strokeweight=".5pt" type="#_x0000_t202" o:gfxdata="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" w14:anchorId="72E48CB5">
                     <v:textbox inset="0,0,0,0">
                       <w:txbxContent>
                         <w:p>
@@ -588,7 +588,7 @@
               </mc:Choice>
               <mc:Fallback>
                 <w:pict>
-                  <v:shape w14:anchorId="6B7BFB04" id="Text Box 33" o:spid="_x0000_s1028" type="#_x0000_t202" alt="Version number and date" style="position:absolute;left:0;text-align:left;margin-left:237.05pt;margin-top:0;width:288.25pt;height:287.5pt;z-index:251662336;visibility:visible;mso-wrap-style:square;mso-width-percent:471;mso-height-percent:363;mso-top-percent:91;mso-wrap-distance-left:9pt;mso-wrap-distance-top:0;mso-wrap-distance-right:9pt;mso-wrap-distance-bottom:0;mso-position-horizontal:right;mso-position-horizontal-relative:margin;mso-position-vertical-relative:page;mso-width-percent:471;mso-height-percent:363;mso-top-percent:91;mso-width-relative:page;mso-height-relative:page;v-text-anchor:bottom" o:gfxdata="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" filled="f" stroked="f" strokeweight=".5pt">
+                  <v:shape id="Text Box 33" style="position:absolute;left:0;text-align:left;margin-left:237.05pt;margin-top:0;width:288.25pt;height:287.5pt;z-index:251662336;visibility:visible;mso-wrap-style:square;mso-width-percent:471;mso-height-percent:363;mso-top-percent:91;mso-wrap-distance-left:9pt;mso-wrap-distance-top:0;mso-wrap-distance-right:9pt;mso-wrap-distance-bottom:0;mso-position-horizontal:right;mso-position-horizontal-relative:margin;mso-position-vertical-relative:page;mso-width-percent:471;mso-height-percent:363;mso-top-percent:91;mso-width-relative:page;mso-height-relative:page;v-text-anchor:bottom" alt="Version number and date" o:spid="_x0000_s1028" filled="f" stroked="f" strokeweight=".5pt" type="#_x0000_t202" o:gfxdata="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" w14:anchorId="6B7BFB04">
                     <v:textbox style="mso-fit-shape-to-text:t" inset="0,0,0,0">
                       <w:txbxContent>
                         <w:p>
@@ -825,7 +825,7 @@
       </w:sdtPr>
       <w:sdtEndPr>
         <w:rPr>
-          <w:rFonts w:asciiTheme="minorHAnsi" w:eastAsiaTheme="minorEastAsia" w:hAnsiTheme="minorHAnsi" w:cstheme="minorBidi"/>
+          <w:rFonts w:asciiTheme="minorHAnsi" w:hAnsiTheme="minorHAnsi" w:eastAsiaTheme="minorEastAsia" w:cstheme="minorBidi"/>
           <w:b/>
           <w:bCs/>
           <w:caps w:val="0"/>
@@ -867,7 +867,7 @@
           <w:r>
             <w:fldChar w:fldCharType="separate"/>
           </w:r>
-          <w:hyperlink w:anchor="_Toc508472058" w:history="1">
+          <w:hyperlink w:history="1" w:anchor="_Toc508472058">
             <w:r>
               <w:rPr>
                 <w:rStyle w:val="Hyperlink"/>
@@ -939,7 +939,7 @@
               <w14:ligatures w14:val="none"/>
             </w:rPr>
           </w:pPr>
-          <w:hyperlink w:anchor="_Toc508472059" w:history="1">
+          <w:hyperlink w:history="1" w:anchor="_Toc508472059">
             <w:r>
               <w:rPr>
                 <w:rStyle w:val="Hyperlink"/>
@@ -1011,7 +1011,7 @@
               <w14:ligatures w14:val="none"/>
             </w:rPr>
           </w:pPr>
-          <w:hyperlink w:anchor="_Toc508472060" w:history="1">
+          <w:hyperlink w:history="1" w:anchor="_Toc508472060">
             <w:r>
               <w:rPr>
                 <w:rStyle w:val="Hyperlink"/>
@@ -1083,7 +1083,7 @@
               <w14:ligatures w14:val="none"/>
             </w:rPr>
           </w:pPr>
-          <w:hyperlink w:anchor="_Toc508472061" w:history="1">
+          <w:hyperlink w:history="1" w:anchor="_Toc508472061">
             <w:r>
               <w:rPr>
                 <w:rStyle w:val="Hyperlink"/>
@@ -1155,7 +1155,7 @@
               <w14:ligatures w14:val="none"/>
             </w:rPr>
           </w:pPr>
-          <w:hyperlink w:anchor="_Toc508472062" w:history="1">
+          <w:hyperlink w:history="1" w:anchor="_Toc508472062">
             <w:r>
               <w:rPr>
                 <w:rStyle w:val="Hyperlink"/>
@@ -1227,7 +1227,7 @@
               <w14:ligatures w14:val="none"/>
             </w:rPr>
           </w:pPr>
-          <w:hyperlink w:anchor="_Toc508472063" w:history="1">
+          <w:hyperlink w:history="1" w:anchor="_Toc508472063">
             <w:r>
               <w:rPr>
                 <w:rStyle w:val="Hyperlink"/>
@@ -1299,7 +1299,7 @@
               <w14:ligatures w14:val="none"/>
             </w:rPr>
           </w:pPr>
-          <w:hyperlink w:anchor="_Toc508472064" w:history="1">
+          <w:hyperlink w:history="1" w:anchor="_Toc508472064">
             <w:r>
               <w:rPr>
                 <w:rStyle w:val="Hyperlink"/>
@@ -1371,7 +1371,7 @@
               <w14:ligatures w14:val="none"/>
             </w:rPr>
           </w:pPr>
-          <w:hyperlink w:anchor="_Toc508472065" w:history="1">
+          <w:hyperlink w:history="1" w:anchor="_Toc508472065">
             <w:r>
               <w:rPr>
                 <w:rStyle w:val="Hyperlink"/>
@@ -1443,7 +1443,7 @@
               <w14:ligatures w14:val="none"/>
             </w:rPr>
           </w:pPr>
-          <w:hyperlink w:anchor="_Toc508472066" w:history="1">
+          <w:hyperlink w:history="1" w:anchor="_Toc508472066">
             <w:r>
               <w:rPr>
                 <w:rStyle w:val="Hyperlink"/>
@@ -1515,7 +1515,7 @@
               <w14:ligatures w14:val="none"/>
             </w:rPr>
           </w:pPr>
-          <w:hyperlink w:anchor="_Toc508472067" w:history="1">
+          <w:hyperlink w:history="1" w:anchor="_Toc508472067">
             <w:r>
               <w:rPr>
                 <w:rStyle w:val="Hyperlink"/>
@@ -1587,7 +1587,7 @@
               <w14:ligatures w14:val="none"/>
             </w:rPr>
           </w:pPr>
-          <w:hyperlink w:anchor="_Toc508472068" w:history="1">
+          <w:hyperlink w:history="1" w:anchor="_Toc508472068">
             <w:r>
               <w:rPr>
                 <w:rStyle w:val="Hyperlink"/>
@@ -1673,8 +1673,8 @@
           <w:rStyle w:val="Heading2Char"/>
         </w:rPr>
       </w:pPr>
-      <w:bookmarkStart w:id="0" w:name="_Toc508471596"/>
-      <w:bookmarkStart w:id="1" w:name="_Toc508472058"/>
+      <w:bookmarkStart w:name="_Toc508471596" w:id="0"/>
+      <w:bookmarkStart w:name="_Toc508472058" w:id="1"/>
       <w:r>
         <w:rPr>
           <w:rStyle w:val="Heading2Char"/>
@@ -1694,13 +1694,13 @@
       <w:pPr>
         <w:pStyle w:val="Heading2"/>
       </w:pPr>
-      <w:bookmarkStart w:id="2" w:name="_Toc508471597"/>
+      <w:bookmarkStart w:name="_Toc508471597" w:id="2"/>
     </w:p>
     <w:p>
       <w:pPr>
         <w:pStyle w:val="Heading2"/>
       </w:pPr>
-      <w:bookmarkStart w:id="3" w:name="_Toc508472059"/>
+      <w:bookmarkStart w:name="_Toc508472059" w:id="3"/>
       <w:r>
         <w:t>R</w:t>
       </w:r>
@@ -1809,7 +1809,7 @@
       <w:pPr>
         <w:pStyle w:val="Heading2"/>
       </w:pPr>
-      <w:bookmarkStart w:id="4" w:name="_Toc508472060"/>
+      <w:bookmarkStart w:name="_Toc508472060" w:id="4"/>
       <w:r>
         <w:t>USE CASES</w:t>
       </w:r>
@@ -1951,13 +1951,13 @@
       <w:pPr>
         <w:pStyle w:val="Heading2"/>
       </w:pPr>
-      <w:bookmarkStart w:id="5" w:name="_Toc508471599"/>
+      <w:bookmarkStart w:name="_Toc508471599" w:id="5"/>
     </w:p>
     <w:p>
       <w:pPr>
         <w:pStyle w:val="Heading2"/>
       </w:pPr>
-      <w:bookmarkStart w:id="6" w:name="_Toc508472061"/>
+      <w:bookmarkStart w:name="_Toc508472061" w:id="6"/>
       <w:r>
         <w:t>PROPOSED SOLUTION</w:t>
       </w:r>
@@ -2004,13 +2004,13 @@
       <w:pPr>
         <w:pStyle w:val="Heading2"/>
       </w:pPr>
-      <w:bookmarkStart w:id="7" w:name="_Toc508471600"/>
+      <w:bookmarkStart w:name="_Toc508471600" w:id="7"/>
     </w:p>
     <w:p>
       <w:pPr>
         <w:pStyle w:val="Heading2"/>
       </w:pPr>
-      <w:bookmarkStart w:id="8" w:name="_Toc508472062"/>
+      <w:bookmarkStart w:name="_Toc508472062" w:id="8"/>
       <w:r>
         <w:t>OUTCOME</w:t>
       </w:r>
@@ -2038,8 +2038,8 @@
       <w:pPr>
         <w:pStyle w:val="Heading2"/>
       </w:pPr>
-      <w:bookmarkStart w:id="9" w:name="_Toc508471601"/>
-      <w:bookmarkStart w:id="10" w:name="_Toc508472063"/>
+      <w:bookmarkStart w:name="_Toc508471601" w:id="9"/>
+      <w:bookmarkStart w:name="_Toc508472063" w:id="10"/>
       <w:r>
         <w:t>T</w:t>
       </w:r>
@@ -2051,40 +2051,83 @@
     </w:p>
     <w:p>
       <w:r>
+        <w:rPr/>
         <w:t xml:space="preserve">Team </w:t>
       </w:r>
       <w:proofErr w:type="spellStart"/>
       <w:r>
+        <w:rPr/>
         <w:t>Pharmacon</w:t>
       </w:r>
       <w:proofErr w:type="spellEnd"/>
       <w:r>
-        <w:t xml:space="preserve"> consists of three members: Beau Johnson, Leonard </w:t>
+        <w:rPr/>
+        <w:t xml:space="preserve"> consists of </w:t>
+      </w:r>
+      <w:r>
+        <w:rPr/>
+        <w:t xml:space="preserve">four </w:t>
+      </w:r>
+      <w:r>
+        <w:rPr/>
+        <w:t xml:space="preserve">members: Beau Johnson, Leonard </w:t>
       </w:r>
       <w:proofErr w:type="spellStart"/>
       <w:r>
+        <w:rPr/>
         <w:t>Meerwood</w:t>
       </w:r>
       <w:proofErr w:type="spellEnd"/>
       <w:r>
-        <w:t>, and Ryan Smith. They are all committed</w:t>
-      </w:r>
-      <w:r>
+        <w:rPr/>
+        <w:t xml:space="preserve">, </w:t>
+      </w:r>
+      <w:r>
+        <w:rPr/>
+        <w:t>Ryan Smith</w:t>
+      </w:r>
+      <w:r>
+        <w:rPr/>
+        <w:t xml:space="preserve"> and Jette </w:t>
+      </w:r>
+      <w:r>
+        <w:rPr/>
+        <w:t>McKellar</w:t>
+      </w:r>
+      <w:r>
+        <w:rPr/>
+        <w:t>. They are all committed</w:t>
+      </w:r>
+      <w:r>
+        <w:rPr/>
         <w:t>, highly skilled,</w:t>
       </w:r>
       <w:r>
-        <w:t xml:space="preserve"> and willing to work on this project to deliver the benefits listed in this document. The three members of the team </w:t>
-      </w:r>
-      <w:r>
+        <w:rPr/>
+        <w:t xml:space="preserve"> and willing to work on this project to deliver the benefits listed in this document. The </w:t>
+      </w:r>
+      <w:r>
+        <w:rPr/>
+        <w:t xml:space="preserve">four </w:t>
+      </w:r>
+      <w:r>
+        <w:rPr/>
+        <w:t xml:space="preserve">members of the team </w:t>
+      </w:r>
+      <w:r>
+        <w:rPr/>
         <w:t xml:space="preserve">have </w:t>
       </w:r>
       <w:r>
+        <w:rPr/>
         <w:t>a vast array of skills and experience that they can draw on to ensure that th</w:t>
       </w:r>
       <w:r>
+        <w:rPr/>
         <w:t>e</w:t>
       </w:r>
       <w:r>
+        <w:rPr/>
         <w:t xml:space="preserve"> project is a success.</w:t>
       </w:r>
     </w:p>
@@ -2103,7 +2146,7 @@
           <w:rStyle w:val="Strong"/>
         </w:rPr>
       </w:pPr>
-      <w:bookmarkStart w:id="11" w:name="_Toc508472064"/>
+      <w:bookmarkStart w:name="_Toc508472064" w:id="11"/>
       <w:r>
         <w:rPr>
           <w:rStyle w:val="Strong"/>
@@ -2141,6 +2184,7 @@
               <w:top w:val="nil"/>
               <w:left w:val="nil"/>
             </w:tcBorders>
+            <w:tcMar/>
             <w:vAlign w:val="bottom"/>
           </w:tcPr>
           <w:p>
@@ -2154,10 +2198,12 @@
         </w:tc>
         <w:tc>
           <w:tcPr>
+            <w:cnfStyle w:val="000000000000" w:firstRow="0" w:lastRow="0" w:firstColumn="0" w:lastColumn="0" w:oddVBand="0" w:evenVBand="0" w:oddHBand="0" w:evenHBand="0" w:firstRowFirstColumn="0" w:firstRowLastColumn="0" w:lastRowFirstColumn="0" w:lastRowLastColumn="0"/>
             <w:tcW w:w="6947" w:type="dxa"/>
             <w:tcBorders>
               <w:top w:val="nil"/>
             </w:tcBorders>
+            <w:tcMar/>
             <w:vAlign w:val="bottom"/>
           </w:tcPr>
           <w:p>
@@ -2182,6 +2228,7 @@
             <w:tcBorders>
               <w:left w:val="nil"/>
             </w:tcBorders>
+            <w:tcMar/>
           </w:tcPr>
           <w:p>
             <w:pPr>
@@ -2194,7 +2241,9 @@
         </w:tc>
         <w:tc>
           <w:tcPr>
+            <w:cnfStyle w:val="000000000000" w:firstRow="0" w:lastRow="0" w:firstColumn="0" w:lastColumn="0" w:oddVBand="0" w:evenVBand="0" w:oddHBand="0" w:evenHBand="0" w:firstRowFirstColumn="0" w:firstRowLastColumn="0" w:lastRowFirstColumn="0" w:lastRowLastColumn="0"/>
             <w:tcW w:w="6947" w:type="dxa"/>
+            <w:tcMar/>
           </w:tcPr>
           <w:p>
             <w:pPr>
@@ -2234,6 +2283,7 @@
             <w:tcBorders>
               <w:left w:val="nil"/>
             </w:tcBorders>
+            <w:tcMar/>
           </w:tcPr>
           <w:p>
             <w:pPr>
@@ -2251,7 +2301,9 @@
         </w:tc>
         <w:tc>
           <w:tcPr>
+            <w:cnfStyle w:val="000000000000" w:firstRow="0" w:lastRow="0" w:firstColumn="0" w:lastColumn="0" w:oddVBand="0" w:evenVBand="0" w:oddHBand="0" w:evenHBand="0" w:firstRowFirstColumn="0" w:firstRowLastColumn="0" w:lastRowFirstColumn="0" w:lastRowLastColumn="0"/>
             <w:tcW w:w="6947" w:type="dxa"/>
+            <w:tcMar/>
           </w:tcPr>
           <w:p>
             <w:pPr>
@@ -2277,6 +2329,7 @@
             <w:tcBorders>
               <w:left w:val="nil"/>
             </w:tcBorders>
+            <w:tcMar/>
           </w:tcPr>
           <w:p>
             <w:pPr>
@@ -2289,7 +2342,9 @@
         </w:tc>
         <w:tc>
           <w:tcPr>
+            <w:cnfStyle w:val="000000000000" w:firstRow="0" w:lastRow="0" w:firstColumn="0" w:lastColumn="0" w:oddVBand="0" w:evenVBand="0" w:oddHBand="0" w:evenHBand="0" w:firstRowFirstColumn="0" w:firstRowLastColumn="0" w:lastRowFirstColumn="0" w:lastRowLastColumn="0"/>
             <w:tcW w:w="6947" w:type="dxa"/>
+            <w:tcMar/>
           </w:tcPr>
           <w:p>
             <w:pPr>
@@ -2300,6 +2355,46 @@
                 <w:shd w:val="clear" w:color="auto" w:fill="FFFFFF"/>
               </w:rPr>
               <w:t>Java, Android, Web Design, and Databases</w:t>
+            </w:r>
+          </w:p>
+        </w:tc>
+      </w:tr>
+      <w:tr>
+        <w:trPr>
+          <w:trHeight w:val="362"/>
+        </w:trPr>
+        <w:tc>
+          <w:tcPr>
+            <w:cnfStyle w:val="001000000000" w:firstRow="0" w:lastRow="0" w:firstColumn="1" w:lastColumn="0" w:oddVBand="0" w:evenVBand="0" w:oddHBand="0" w:evenHBand="0" w:firstRowFirstColumn="0" w:firstRowLastColumn="0" w:lastRowFirstColumn="0" w:lastRowLastColumn="0"/>
+            <w:tcW w:w="2268" w:type="dxa"/>
+            <w:tcBorders>
+              <w:left w:val="nil"/>
+            </w:tcBorders>
+            <w:tcMar/>
+          </w:tcPr>
+          <w:p w14:noSpellErr="1">
+            <w:pPr>
+              <w:pStyle w:val="Tabletext"/>
+            </w:pPr>
+            <w:r>
+              <w:rPr/>
+              <w:t>Jette McKellar</w:t>
+            </w:r>
+          </w:p>
+        </w:tc>
+        <w:tc>
+          <w:tcPr>
+            <w:cnfStyle w:val="000000000000" w:firstRow="0" w:lastRow="0" w:firstColumn="0" w:lastColumn="0" w:oddVBand="0" w:evenVBand="0" w:oddHBand="0" w:evenHBand="0" w:firstRowFirstColumn="0" w:firstRowLastColumn="0" w:lastRowFirstColumn="0" w:lastRowLastColumn="0"/>
+            <w:tcW w:w="6947" w:type="dxa"/>
+            <w:tcMar/>
+          </w:tcPr>
+          <w:p w14:noSpellErr="1">
+            <w:pPr>
+              <w:pStyle w:val="Normal"/>
+            </w:pPr>
+            <w:r>
+              <w:rPr/>
+              <w:t>Java, Android, MySQL and Web Design</w:t>
             </w:r>
           </w:p>
         </w:tc>
@@ -2309,13 +2404,13 @@
       <w:pPr>
         <w:pStyle w:val="Heading2"/>
       </w:pPr>
-      <w:bookmarkStart w:id="12" w:name="_Toc508471602"/>
+      <w:bookmarkStart w:name="_Toc508471602" w:id="12"/>
     </w:p>
     <w:p>
       <w:pPr>
         <w:pStyle w:val="Heading2"/>
       </w:pPr>
-      <w:bookmarkStart w:id="13" w:name="_Toc508472065"/>
+      <w:bookmarkStart w:name="_Toc508472065" w:id="13"/>
       <w:r>
         <w:t>T</w:t>
       </w:r>
@@ -2334,20 +2429,20 @@
       <w:r>
         <w:t>All team members will share the responsibilities of writing code and documentation pertaining to the project, each team member has strengths and weaknesses and by harnessing these the team can better function to achieve outcomes that a single person could not on their own.</w:t>
       </w:r>
-      <w:bookmarkStart w:id="14" w:name="_GoBack"/>
+      <w:bookmarkStart w:name="_GoBack" w:id="14"/>
       <w:bookmarkEnd w:id="14"/>
     </w:p>
     <w:p>
       <w:pPr>
         <w:pStyle w:val="Heading2"/>
       </w:pPr>
-      <w:bookmarkStart w:id="15" w:name="_Toc508471603"/>
+      <w:bookmarkStart w:name="_Toc508471603" w:id="15"/>
     </w:p>
     <w:p>
       <w:pPr>
         <w:pStyle w:val="Heading2"/>
       </w:pPr>
-      <w:bookmarkStart w:id="16" w:name="_Toc508472066"/>
+      <w:bookmarkStart w:name="_Toc508472066" w:id="16"/>
       <w:r>
         <w:t>R</w:t>
       </w:r>
@@ -2815,7 +2910,7 @@
       </w:tr>
     </w:tbl>
     <w:p>
-      <w:bookmarkStart w:id="17" w:name="_Toc508471604"/>
+      <w:bookmarkStart w:name="_Toc508471604" w:id="17"/>
     </w:p>
     <w:p/>
     <w:p/>
@@ -2826,7 +2921,7 @@
       <w:pPr>
         <w:pStyle w:val="Heading2"/>
       </w:pPr>
-      <w:bookmarkStart w:id="18" w:name="_Toc508472067"/>
+      <w:bookmarkStart w:name="_Toc508472067" w:id="18"/>
       <w:r>
         <w:t>C</w:t>
       </w:r>
@@ -2853,8 +2948,8 @@
       <w:pPr>
         <w:pStyle w:val="Heading3"/>
       </w:pPr>
-      <w:bookmarkStart w:id="19" w:name="_Toc508471605"/>
-      <w:bookmarkStart w:id="20" w:name="_Toc508472068"/>
+      <w:bookmarkStart w:name="_Toc508471605" w:id="19"/>
+      <w:bookmarkStart w:name="_Toc508472068" w:id="20"/>
       <w:r>
         <w:lastRenderedPageBreak/>
         <w:t>A</w:t>
@@ -2911,7 +3006,7 @@
     <w:sectPr>
       <w:headerReference w:type="default" r:id="rId12"/>
       <w:footerReference w:type="default" r:id="rId13"/>
-      <w:pgSz w:w="12240" w:h="15840"/>
+      <w:pgSz w:w="12240" w:h="15840" w:orient="portrait"/>
       <w:pgMar w:top="1440" w:right="1440" w:bottom="1440" w:left="1440" w:header="720" w:footer="720" w:gutter="0"/>
       <w:pgNumType w:start="0"/>
       <w:cols w:space="720"/>
@@ -3108,7 +3203,7 @@
         <w:ind w:left="360" w:hanging="360"/>
       </w:pPr>
       <w:rPr>
-        <w:rFonts w:ascii="Symbol" w:hAnsi="Symbol" w:hint="default"/>
+        <w:rFonts w:hint="default" w:ascii="Symbol" w:hAnsi="Symbol"/>
       </w:rPr>
     </w:lvl>
   </w:abstractNum>
@@ -3126,7 +3221,7 @@
         <w:ind w:left="720" w:hanging="360"/>
       </w:pPr>
       <w:rPr>
-        <w:rFonts w:ascii="Symbol" w:hAnsi="Symbol" w:hint="default"/>
+        <w:rFonts w:hint="default" w:ascii="Symbol" w:hAnsi="Symbol"/>
       </w:rPr>
     </w:lvl>
     <w:lvl w:ilvl="1" w:tplc="04090003" w:tentative="1">
@@ -3138,7 +3233,7 @@
         <w:ind w:left="1440" w:hanging="360"/>
       </w:pPr>
       <w:rPr>
-        <w:rFonts w:ascii="Courier New" w:hAnsi="Courier New" w:cs="Courier New" w:hint="default"/>
+        <w:rFonts w:hint="default" w:ascii="Courier New" w:hAnsi="Courier New" w:cs="Courier New"/>
       </w:rPr>
     </w:lvl>
     <w:lvl w:ilvl="2" w:tplc="04090005" w:tentative="1">
@@ -3150,7 +3245,7 @@
         <w:ind w:left="2160" w:hanging="360"/>
       </w:pPr>
       <w:rPr>
-        <w:rFonts w:ascii="Wingdings" w:hAnsi="Wingdings" w:hint="default"/>
+        <w:rFonts w:hint="default" w:ascii="Wingdings" w:hAnsi="Wingdings"/>
       </w:rPr>
     </w:lvl>
     <w:lvl w:ilvl="3" w:tplc="04090001" w:tentative="1">
@@ -3162,7 +3257,7 @@
         <w:ind w:left="2880" w:hanging="360"/>
       </w:pPr>
       <w:rPr>
-        <w:rFonts w:ascii="Symbol" w:hAnsi="Symbol" w:hint="default"/>
+        <w:rFonts w:hint="default" w:ascii="Symbol" w:hAnsi="Symbol"/>
       </w:rPr>
     </w:lvl>
     <w:lvl w:ilvl="4" w:tplc="04090003" w:tentative="1">
@@ -3174,7 +3269,7 @@
         <w:ind w:left="3600" w:hanging="360"/>
       </w:pPr>
       <w:rPr>
-        <w:rFonts w:ascii="Courier New" w:hAnsi="Courier New" w:cs="Courier New" w:hint="default"/>
+        <w:rFonts w:hint="default" w:ascii="Courier New" w:hAnsi="Courier New" w:cs="Courier New"/>
       </w:rPr>
     </w:lvl>
     <w:lvl w:ilvl="5" w:tplc="04090005" w:tentative="1">
@@ -3186,7 +3281,7 @@
         <w:ind w:left="4320" w:hanging="360"/>
       </w:pPr>
       <w:rPr>
-        <w:rFonts w:ascii="Wingdings" w:hAnsi="Wingdings" w:hint="default"/>
+        <w:rFonts w:hint="default" w:ascii="Wingdings" w:hAnsi="Wingdings"/>
       </w:rPr>
     </w:lvl>
     <w:lvl w:ilvl="6" w:tplc="04090001" w:tentative="1">
@@ -3198,7 +3293,7 @@
         <w:ind w:left="5040" w:hanging="360"/>
       </w:pPr>
       <w:rPr>
-        <w:rFonts w:ascii="Symbol" w:hAnsi="Symbol" w:hint="default"/>
+        <w:rFonts w:hint="default" w:ascii="Symbol" w:hAnsi="Symbol"/>
       </w:rPr>
     </w:lvl>
     <w:lvl w:ilvl="7" w:tplc="04090003" w:tentative="1">
@@ -3210,7 +3305,7 @@
         <w:ind w:left="5760" w:hanging="360"/>
       </w:pPr>
       <w:rPr>
-        <w:rFonts w:ascii="Courier New" w:hAnsi="Courier New" w:cs="Courier New" w:hint="default"/>
+        <w:rFonts w:hint="default" w:ascii="Courier New" w:hAnsi="Courier New" w:cs="Courier New"/>
       </w:rPr>
     </w:lvl>
     <w:lvl w:ilvl="8" w:tplc="04090005" w:tentative="1">
@@ -3222,7 +3317,7 @@
         <w:ind w:left="6480" w:hanging="360"/>
       </w:pPr>
       <w:rPr>
-        <w:rFonts w:ascii="Wingdings" w:hAnsi="Wingdings" w:hint="default"/>
+        <w:rFonts w:hint="default" w:ascii="Wingdings" w:hAnsi="Wingdings"/>
       </w:rPr>
     </w:lvl>
   </w:abstractNum>
@@ -3239,7 +3334,7 @@
         <w:ind w:left="504" w:hanging="360"/>
       </w:pPr>
       <w:rPr>
-        <w:rFonts w:ascii="Calibri" w:eastAsiaTheme="minorEastAsia" w:hAnsi="Calibri" w:cs="Calibri" w:hint="default"/>
+        <w:rFonts w:hint="default" w:ascii="Calibri" w:hAnsi="Calibri" w:cs="Calibri" w:eastAsiaTheme="minorEastAsia"/>
       </w:rPr>
     </w:lvl>
     <w:lvl w:ilvl="1" w:tplc="0C090003" w:tentative="1">
@@ -3251,7 +3346,7 @@
         <w:ind w:left="1512" w:hanging="360"/>
       </w:pPr>
       <w:rPr>
-        <w:rFonts w:ascii="Courier New" w:hAnsi="Courier New" w:cs="Courier New" w:hint="default"/>
+        <w:rFonts w:hint="default" w:ascii="Courier New" w:hAnsi="Courier New" w:cs="Courier New"/>
       </w:rPr>
     </w:lvl>
     <w:lvl w:ilvl="2" w:tplc="0C090005" w:tentative="1">
@@ -3263,7 +3358,7 @@
         <w:ind w:left="2232" w:hanging="360"/>
       </w:pPr>
       <w:rPr>
-        <w:rFonts w:ascii="Wingdings" w:hAnsi="Wingdings" w:hint="default"/>
+        <w:rFonts w:hint="default" w:ascii="Wingdings" w:hAnsi="Wingdings"/>
       </w:rPr>
     </w:lvl>
     <w:lvl w:ilvl="3" w:tplc="0C090001" w:tentative="1">
@@ -3275,7 +3370,7 @@
         <w:ind w:left="2952" w:hanging="360"/>
       </w:pPr>
       <w:rPr>
-        <w:rFonts w:ascii="Symbol" w:hAnsi="Symbol" w:hint="default"/>
+        <w:rFonts w:hint="default" w:ascii="Symbol" w:hAnsi="Symbol"/>
       </w:rPr>
     </w:lvl>
     <w:lvl w:ilvl="4" w:tplc="0C090003" w:tentative="1">
@@ -3287,7 +3382,7 @@
         <w:ind w:left="3672" w:hanging="360"/>
       </w:pPr>
       <w:rPr>
-        <w:rFonts w:ascii="Courier New" w:hAnsi="Courier New" w:cs="Courier New" w:hint="default"/>
+        <w:rFonts w:hint="default" w:ascii="Courier New" w:hAnsi="Courier New" w:cs="Courier New"/>
       </w:rPr>
     </w:lvl>
     <w:lvl w:ilvl="5" w:tplc="0C090005" w:tentative="1">
@@ -3299,7 +3394,7 @@
         <w:ind w:left="4392" w:hanging="360"/>
       </w:pPr>
       <w:rPr>
-        <w:rFonts w:ascii="Wingdings" w:hAnsi="Wingdings" w:hint="default"/>
+        <w:rFonts w:hint="default" w:ascii="Wingdings" w:hAnsi="Wingdings"/>
       </w:rPr>
     </w:lvl>
     <w:lvl w:ilvl="6" w:tplc="0C090001" w:tentative="1">
@@ -3311,7 +3406,7 @@
         <w:ind w:left="5112" w:hanging="360"/>
       </w:pPr>
       <w:rPr>
-        <w:rFonts w:ascii="Symbol" w:hAnsi="Symbol" w:hint="default"/>
+        <w:rFonts w:hint="default" w:ascii="Symbol" w:hAnsi="Symbol"/>
       </w:rPr>
     </w:lvl>
     <w:lvl w:ilvl="7" w:tplc="0C090003" w:tentative="1">
@@ -3323,7 +3418,7 @@
         <w:ind w:left="5832" w:hanging="360"/>
       </w:pPr>
       <w:rPr>
-        <w:rFonts w:ascii="Courier New" w:hAnsi="Courier New" w:cs="Courier New" w:hint="default"/>
+        <w:rFonts w:hint="default" w:ascii="Courier New" w:hAnsi="Courier New" w:cs="Courier New"/>
       </w:rPr>
     </w:lvl>
     <w:lvl w:ilvl="8" w:tplc="0C090005" w:tentative="1">
@@ -3335,7 +3430,7 @@
         <w:ind w:left="6552" w:hanging="360"/>
       </w:pPr>
       <w:rPr>
-        <w:rFonts w:ascii="Wingdings" w:hAnsi="Wingdings" w:hint="default"/>
+        <w:rFonts w:hint="default" w:ascii="Wingdings" w:hAnsi="Wingdings"/>
       </w:rPr>
     </w:lvl>
   </w:abstractNum>
@@ -3352,7 +3447,7 @@
         <w:ind w:left="432" w:hanging="360"/>
       </w:pPr>
       <w:rPr>
-        <w:rFonts w:ascii="Calibri" w:eastAsiaTheme="minorEastAsia" w:hAnsi="Calibri" w:cs="Calibri" w:hint="default"/>
+        <w:rFonts w:hint="default" w:ascii="Calibri" w:hAnsi="Calibri" w:cs="Calibri" w:eastAsiaTheme="minorEastAsia"/>
       </w:rPr>
     </w:lvl>
     <w:lvl w:ilvl="1" w:tplc="0C090003" w:tentative="1">
@@ -3364,7 +3459,7 @@
         <w:ind w:left="1152" w:hanging="360"/>
       </w:pPr>
       <w:rPr>
-        <w:rFonts w:ascii="Courier New" w:hAnsi="Courier New" w:cs="Courier New" w:hint="default"/>
+        <w:rFonts w:hint="default" w:ascii="Courier New" w:hAnsi="Courier New" w:cs="Courier New"/>
       </w:rPr>
     </w:lvl>
     <w:lvl w:ilvl="2" w:tplc="0C090005" w:tentative="1">
@@ -3376,7 +3471,7 @@
         <w:ind w:left="1872" w:hanging="360"/>
       </w:pPr>
       <w:rPr>
-        <w:rFonts w:ascii="Wingdings" w:hAnsi="Wingdings" w:hint="default"/>
+        <w:rFonts w:hint="default" w:ascii="Wingdings" w:hAnsi="Wingdings"/>
       </w:rPr>
     </w:lvl>
     <w:lvl w:ilvl="3" w:tplc="0C090001" w:tentative="1">
@@ -3388,7 +3483,7 @@
         <w:ind w:left="2592" w:hanging="360"/>
       </w:pPr>
       <w:rPr>
-        <w:rFonts w:ascii="Symbol" w:hAnsi="Symbol" w:hint="default"/>
+        <w:rFonts w:hint="default" w:ascii="Symbol" w:hAnsi="Symbol"/>
       </w:rPr>
     </w:lvl>
     <w:lvl w:ilvl="4" w:tplc="0C090003" w:tentative="1">
@@ -3400,7 +3495,7 @@
         <w:ind w:left="3312" w:hanging="360"/>
       </w:pPr>
       <w:rPr>
-        <w:rFonts w:ascii="Courier New" w:hAnsi="Courier New" w:cs="Courier New" w:hint="default"/>
+        <w:rFonts w:hint="default" w:ascii="Courier New" w:hAnsi="Courier New" w:cs="Courier New"/>
       </w:rPr>
     </w:lvl>
     <w:lvl w:ilvl="5" w:tplc="0C090005" w:tentative="1">
@@ -3412,7 +3507,7 @@
         <w:ind w:left="4032" w:hanging="360"/>
       </w:pPr>
       <w:rPr>
-        <w:rFonts w:ascii="Wingdings" w:hAnsi="Wingdings" w:hint="default"/>
+        <w:rFonts w:hint="default" w:ascii="Wingdings" w:hAnsi="Wingdings"/>
       </w:rPr>
     </w:lvl>
     <w:lvl w:ilvl="6" w:tplc="0C090001" w:tentative="1">
@@ -3424,7 +3519,7 @@
         <w:ind w:left="4752" w:hanging="360"/>
       </w:pPr>
       <w:rPr>
-        <w:rFonts w:ascii="Symbol" w:hAnsi="Symbol" w:hint="default"/>
+        <w:rFonts w:hint="default" w:ascii="Symbol" w:hAnsi="Symbol"/>
       </w:rPr>
     </w:lvl>
     <w:lvl w:ilvl="7" w:tplc="0C090003" w:tentative="1">
@@ -3436,7 +3531,7 @@
         <w:ind w:left="5472" w:hanging="360"/>
       </w:pPr>
       <w:rPr>
-        <w:rFonts w:ascii="Courier New" w:hAnsi="Courier New" w:cs="Courier New" w:hint="default"/>
+        <w:rFonts w:hint="default" w:ascii="Courier New" w:hAnsi="Courier New" w:cs="Courier New"/>
       </w:rPr>
     </w:lvl>
     <w:lvl w:ilvl="8" w:tplc="0C090005" w:tentative="1">
@@ -3448,7 +3543,7 @@
         <w:ind w:left="6192" w:hanging="360"/>
       </w:pPr>
       <w:rPr>
-        <w:rFonts w:ascii="Wingdings" w:hAnsi="Wingdings" w:hint="default"/>
+        <w:rFonts w:hint="default" w:ascii="Wingdings" w:hAnsi="Wingdings"/>
       </w:rPr>
     </w:lvl>
   </w:abstractNum>
@@ -3472,7 +3567,7 @@
   <w:docDefaults>
     <w:rPrDefault>
       <w:rPr>
-        <w:rFonts w:asciiTheme="minorHAnsi" w:eastAsiaTheme="minorEastAsia" w:hAnsiTheme="minorHAnsi" w:cstheme="minorBidi"/>
+        <w:rFonts w:asciiTheme="minorHAnsi" w:hAnsiTheme="minorHAnsi" w:eastAsiaTheme="minorEastAsia" w:cstheme="minorBidi"/>
         <w:kern w:val="22"/>
         <w:sz w:val="22"/>
         <w:szCs w:val="22"/>
@@ -3489,14 +3584,14 @@
   <w:latentStyles w:defLockedState="0" w:defUIPriority="99" w:defSemiHidden="0" w:defUnhideWhenUsed="0" w:defQFormat="0" w:count="375">
     <w:lsdException w:name="Normal" w:uiPriority="0" w:qFormat="1"/>
     <w:lsdException w:name="heading 1" w:uiPriority="9" w:qFormat="1"/>
-    <w:lsdException w:name="heading 2" w:semiHidden="1" w:uiPriority="0" w:unhideWhenUsed="1" w:qFormat="1"/>
-    <w:lsdException w:name="heading 3" w:semiHidden="1" w:uiPriority="9" w:unhideWhenUsed="1" w:qFormat="1"/>
-    <w:lsdException w:name="heading 4" w:semiHidden="1" w:uiPriority="9" w:unhideWhenUsed="1"/>
-    <w:lsdException w:name="heading 5" w:semiHidden="1" w:uiPriority="9" w:unhideWhenUsed="1" w:qFormat="1"/>
-    <w:lsdException w:name="heading 6" w:semiHidden="1" w:uiPriority="9" w:unhideWhenUsed="1" w:qFormat="1"/>
-    <w:lsdException w:name="heading 7" w:semiHidden="1" w:uiPriority="9" w:unhideWhenUsed="1" w:qFormat="1"/>
-    <w:lsdException w:name="heading 8" w:semiHidden="1" w:uiPriority="9" w:unhideWhenUsed="1" w:qFormat="1"/>
-    <w:lsdException w:name="heading 9" w:semiHidden="1" w:uiPriority="9" w:unhideWhenUsed="1" w:qFormat="1"/>
+    <w:lsdException w:name="heading 2" w:uiPriority="0" w:semiHidden="1" w:unhideWhenUsed="1" w:qFormat="1"/>
+    <w:lsdException w:name="heading 3" w:uiPriority="9" w:semiHidden="1" w:unhideWhenUsed="1" w:qFormat="1"/>
+    <w:lsdException w:name="heading 4" w:uiPriority="9" w:semiHidden="1" w:unhideWhenUsed="1"/>
+    <w:lsdException w:name="heading 5" w:uiPriority="9" w:semiHidden="1" w:unhideWhenUsed="1" w:qFormat="1"/>
+    <w:lsdException w:name="heading 6" w:uiPriority="9" w:semiHidden="1" w:unhideWhenUsed="1" w:qFormat="1"/>
+    <w:lsdException w:name="heading 7" w:uiPriority="9" w:semiHidden="1" w:unhideWhenUsed="1" w:qFormat="1"/>
+    <w:lsdException w:name="heading 8" w:uiPriority="9" w:semiHidden="1" w:unhideWhenUsed="1" w:qFormat="1"/>
+    <w:lsdException w:name="heading 9" w:uiPriority="9" w:semiHidden="1" w:unhideWhenUsed="1" w:qFormat="1"/>
     <w:lsdException w:name="index 1" w:semiHidden="1" w:unhideWhenUsed="1"/>
     <w:lsdException w:name="index 2" w:semiHidden="1" w:unhideWhenUsed="1"/>
     <w:lsdException w:name="index 3" w:semiHidden="1" w:unhideWhenUsed="1"/>
@@ -3506,22 +3601,22 @@
     <w:lsdException w:name="index 7" w:semiHidden="1" w:unhideWhenUsed="1"/>
     <w:lsdException w:name="index 8" w:semiHidden="1" w:unhideWhenUsed="1"/>
     <w:lsdException w:name="index 9" w:semiHidden="1" w:unhideWhenUsed="1"/>
-    <w:lsdException w:name="toc 1" w:semiHidden="1" w:uiPriority="39" w:unhideWhenUsed="1"/>
-    <w:lsdException w:name="toc 2" w:semiHidden="1" w:uiPriority="39" w:unhideWhenUsed="1"/>
-    <w:lsdException w:name="toc 3" w:semiHidden="1" w:uiPriority="39" w:unhideWhenUsed="1"/>
-    <w:lsdException w:name="toc 4" w:semiHidden="1" w:uiPriority="39" w:unhideWhenUsed="1"/>
-    <w:lsdException w:name="toc 5" w:semiHidden="1" w:uiPriority="39" w:unhideWhenUsed="1"/>
-    <w:lsdException w:name="toc 6" w:semiHidden="1" w:uiPriority="39" w:unhideWhenUsed="1"/>
-    <w:lsdException w:name="toc 7" w:semiHidden="1" w:uiPriority="39" w:unhideWhenUsed="1"/>
-    <w:lsdException w:name="toc 8" w:semiHidden="1" w:uiPriority="39" w:unhideWhenUsed="1"/>
-    <w:lsdException w:name="toc 9" w:semiHidden="1" w:uiPriority="39" w:unhideWhenUsed="1"/>
+    <w:lsdException w:name="toc 1" w:uiPriority="39" w:semiHidden="1" w:unhideWhenUsed="1"/>
+    <w:lsdException w:name="toc 2" w:uiPriority="39" w:semiHidden="1" w:unhideWhenUsed="1"/>
+    <w:lsdException w:name="toc 3" w:uiPriority="39" w:semiHidden="1" w:unhideWhenUsed="1"/>
+    <w:lsdException w:name="toc 4" w:uiPriority="39" w:semiHidden="1" w:unhideWhenUsed="1"/>
+    <w:lsdException w:name="toc 5" w:uiPriority="39" w:semiHidden="1" w:unhideWhenUsed="1"/>
+    <w:lsdException w:name="toc 6" w:uiPriority="39" w:semiHidden="1" w:unhideWhenUsed="1"/>
+    <w:lsdException w:name="toc 7" w:uiPriority="39" w:semiHidden="1" w:unhideWhenUsed="1"/>
+    <w:lsdException w:name="toc 8" w:uiPriority="39" w:semiHidden="1" w:unhideWhenUsed="1"/>
+    <w:lsdException w:name="toc 9" w:uiPriority="39" w:semiHidden="1" w:unhideWhenUsed="1"/>
     <w:lsdException w:name="Normal Indent" w:semiHidden="1" w:unhideWhenUsed="1"/>
     <w:lsdException w:name="footnote text" w:semiHidden="1" w:unhideWhenUsed="1"/>
     <w:lsdException w:name="annotation text" w:semiHidden="1" w:unhideWhenUsed="1"/>
     <w:lsdException w:name="header" w:semiHidden="1" w:unhideWhenUsed="1"/>
     <w:lsdException w:name="footer" w:semiHidden="1" w:unhideWhenUsed="1"/>
     <w:lsdException w:name="index heading" w:semiHidden="1" w:unhideWhenUsed="1"/>
-    <w:lsdException w:name="caption" w:semiHidden="1" w:uiPriority="35" w:unhideWhenUsed="1" w:qFormat="1"/>
+    <w:lsdException w:name="caption" w:uiPriority="35" w:semiHidden="1" w:unhideWhenUsed="1" w:qFormat="1"/>
     <w:lsdException w:name="table of figures" w:semiHidden="1" w:unhideWhenUsed="1"/>
     <w:lsdException w:name="envelope address" w:semiHidden="1" w:unhideWhenUsed="1"/>
     <w:lsdException w:name="envelope return" w:semiHidden="1" w:unhideWhenUsed="1"/>
@@ -3534,8 +3629,8 @@
     <w:lsdException w:name="table of authorities" w:semiHidden="1" w:unhideWhenUsed="1"/>
     <w:lsdException w:name="macro" w:semiHidden="1" w:unhideWhenUsed="1"/>
     <w:lsdException w:name="toa heading" w:semiHidden="1" w:unhideWhenUsed="1"/>
-    <w:lsdException w:name="List" w:semiHidden="1" w:uiPriority="0" w:unhideWhenUsed="1"/>
-    <w:lsdException w:name="List Bullet" w:semiHidden="1" w:uiPriority="0" w:unhideWhenUsed="1"/>
+    <w:lsdException w:name="List" w:uiPriority="0" w:semiHidden="1" w:unhideWhenUsed="1"/>
+    <w:lsdException w:name="List Bullet" w:uiPriority="0" w:semiHidden="1" w:unhideWhenUsed="1"/>
     <w:lsdException w:name="List Number" w:semiHidden="1" w:unhideWhenUsed="1"/>
     <w:lsdException w:name="List 2" w:semiHidden="1" w:unhideWhenUsed="1"/>
     <w:lsdException w:name="List 3" w:semiHidden="1" w:unhideWhenUsed="1"/>
@@ -3552,7 +3647,7 @@
     <w:lsdException w:name="Title" w:uiPriority="10" w:qFormat="1"/>
     <w:lsdException w:name="Closing" w:semiHidden="1" w:unhideWhenUsed="1"/>
     <w:lsdException w:name="Signature" w:semiHidden="1" w:unhideWhenUsed="1"/>
-    <w:lsdException w:name="Default Paragraph Font" w:semiHidden="1" w:uiPriority="1" w:unhideWhenUsed="1"/>
+    <w:lsdException w:name="Default Paragraph Font" w:uiPriority="1" w:semiHidden="1" w:unhideWhenUsed="1"/>
     <w:lsdException w:name="Body Text" w:semiHidden="1" w:unhideWhenUsed="1"/>
     <w:lsdException w:name="Body Text Indent" w:semiHidden="1" w:unhideWhenUsed="1"/>
     <w:lsdException w:name="List Continue" w:semiHidden="1" w:unhideWhenUsed="1"/>
@@ -3575,7 +3670,7 @@
     <w:lsdException w:name="Hyperlink" w:semiHidden="1" w:unhideWhenUsed="1"/>
     <w:lsdException w:name="FollowedHyperlink" w:semiHidden="1" w:unhideWhenUsed="1"/>
     <w:lsdException w:name="Strong" w:uiPriority="0" w:qFormat="1"/>
-    <w:lsdException w:name="Emphasis" w:semiHidden="1" w:uiPriority="20" w:unhideWhenUsed="1"/>
+    <w:lsdException w:name="Emphasis" w:uiPriority="20" w:semiHidden="1" w:unhideWhenUsed="1"/>
     <w:lsdException w:name="Document Map" w:semiHidden="1" w:unhideWhenUsed="1"/>
     <w:lsdException w:name="Plain Text" w:semiHidden="1" w:unhideWhenUsed="1"/>
     <w:lsdException w:name="E-mail Signature" w:semiHidden="1" w:unhideWhenUsed="1"/>
@@ -3644,7 +3739,7 @@
     <w:lsdException w:name="Table Grid" w:uiPriority="39"/>
     <w:lsdException w:name="Table Theme" w:semiHidden="1" w:unhideWhenUsed="1"/>
     <w:lsdException w:name="Placeholder Text" w:semiHidden="1"/>
-    <w:lsdException w:name="No Spacing" w:semiHidden="1" w:uiPriority="1" w:unhideWhenUsed="1"/>
+    <w:lsdException w:name="No Spacing" w:uiPriority="1" w:semiHidden="1" w:unhideWhenUsed="1"/>
     <w:lsdException w:name="Light Shading" w:uiPriority="60"/>
     <w:lsdException w:name="Light List" w:uiPriority="61"/>
     <w:lsdException w:name="Light Grid" w:uiPriority="62"/>
@@ -3666,9 +3761,9 @@
     <w:lsdException w:name="Medium Shading 2 Accent 1" w:uiPriority="64"/>
     <w:lsdException w:name="Medium List 1 Accent 1" w:uiPriority="65"/>
     <w:lsdException w:name="Revision" w:semiHidden="1"/>
-    <w:lsdException w:name="List Paragraph" w:semiHidden="1" w:uiPriority="34" w:unhideWhenUsed="1" w:qFormat="1"/>
-    <w:lsdException w:name="Quote" w:semiHidden="1" w:uiPriority="29" w:unhideWhenUsed="1"/>
-    <w:lsdException w:name="Intense Quote" w:semiHidden="1" w:uiPriority="30" w:unhideWhenUsed="1"/>
+    <w:lsdException w:name="List Paragraph" w:uiPriority="34" w:semiHidden="1" w:unhideWhenUsed="1" w:qFormat="1"/>
+    <w:lsdException w:name="Quote" w:uiPriority="29" w:semiHidden="1" w:unhideWhenUsed="1"/>
+    <w:lsdException w:name="Intense Quote" w:uiPriority="30" w:semiHidden="1" w:unhideWhenUsed="1"/>
     <w:lsdException w:name="Medium List 2 Accent 1" w:uiPriority="66"/>
     <w:lsdException w:name="Medium Grid 1 Accent 1" w:uiPriority="67"/>
     <w:lsdException w:name="Medium Grid 2 Accent 1" w:uiPriority="68"/>
@@ -3747,13 +3842,13 @@
     <w:lsdException w:name="Colorful Shading Accent 6" w:uiPriority="71"/>
     <w:lsdException w:name="Colorful List Accent 6" w:uiPriority="72"/>
     <w:lsdException w:name="Colorful Grid Accent 6" w:uiPriority="73"/>
-    <w:lsdException w:name="Subtle Emphasis" w:semiHidden="1" w:uiPriority="19" w:unhideWhenUsed="1"/>
-    <w:lsdException w:name="Intense Emphasis" w:semiHidden="1" w:uiPriority="21" w:unhideWhenUsed="1"/>
-    <w:lsdException w:name="Subtle Reference" w:semiHidden="1" w:uiPriority="31" w:unhideWhenUsed="1"/>
-    <w:lsdException w:name="Intense Reference" w:semiHidden="1" w:uiPriority="32" w:unhideWhenUsed="1"/>
-    <w:lsdException w:name="Book Title" w:semiHidden="1" w:uiPriority="33" w:unhideWhenUsed="1"/>
-    <w:lsdException w:name="Bibliography" w:semiHidden="1" w:uiPriority="37" w:unhideWhenUsed="1"/>
-    <w:lsdException w:name="TOC Heading" w:semiHidden="1" w:uiPriority="39" w:unhideWhenUsed="1" w:qFormat="1"/>
+    <w:lsdException w:name="Subtle Emphasis" w:uiPriority="19" w:semiHidden="1" w:unhideWhenUsed="1"/>
+    <w:lsdException w:name="Intense Emphasis" w:uiPriority="21" w:semiHidden="1" w:unhideWhenUsed="1"/>
+    <w:lsdException w:name="Subtle Reference" w:uiPriority="31" w:semiHidden="1" w:unhideWhenUsed="1"/>
+    <w:lsdException w:name="Intense Reference" w:uiPriority="32" w:semiHidden="1" w:unhideWhenUsed="1"/>
+    <w:lsdException w:name="Book Title" w:uiPriority="33" w:semiHidden="1" w:unhideWhenUsed="1"/>
+    <w:lsdException w:name="Bibliography" w:uiPriority="37" w:semiHidden="1" w:unhideWhenUsed="1"/>
+    <w:lsdException w:name="TOC Heading" w:uiPriority="39" w:semiHidden="1" w:unhideWhenUsed="1" w:qFormat="1"/>
     <w:lsdException w:name="Plain Table 1" w:uiPriority="41"/>
     <w:lsdException w:name="Plain Table 2" w:uiPriority="42"/>
     <w:lsdException w:name="Plain Table 3" w:uiPriority="43"/>
@@ -3863,7 +3958,7 @@
     <w:lsdException w:name="Hashtag" w:semiHidden="1" w:unhideWhenUsed="1"/>
     <w:lsdException w:name="Unresolved Mention" w:semiHidden="1" w:unhideWhenUsed="1"/>
   </w:latentStyles>
-  <w:style w:type="paragraph" w:default="1" w:styleId="Normal">
+  <w:style w:type="paragraph" w:styleId="Normal" w:default="1">
     <w:name w:val="Normal"/>
     <w:qFormat/>
     <w:rsid w:val="00393423"/>
@@ -3889,7 +3984,7 @@
       <w:outlineLvl w:val="0"/>
     </w:pPr>
     <w:rPr>
-      <w:rFonts w:asciiTheme="majorHAnsi" w:eastAsiaTheme="majorEastAsia" w:hAnsiTheme="majorHAnsi" w:cstheme="majorBidi"/>
+      <w:rFonts w:asciiTheme="majorHAnsi" w:hAnsiTheme="majorHAnsi" w:eastAsiaTheme="majorEastAsia" w:cstheme="majorBidi"/>
       <w:caps/>
       <w:color w:val="94B6D2" w:themeColor="accent1"/>
       <w:sz w:val="28"/>
@@ -3911,7 +4006,7 @@
       <w:outlineLvl w:val="1"/>
     </w:pPr>
     <w:rPr>
-      <w:rFonts w:asciiTheme="majorHAnsi" w:eastAsiaTheme="majorEastAsia" w:hAnsiTheme="majorHAnsi" w:cstheme="majorBidi"/>
+      <w:rFonts w:asciiTheme="majorHAnsi" w:hAnsiTheme="majorHAnsi" w:eastAsiaTheme="majorEastAsia" w:cstheme="majorBidi"/>
       <w:caps/>
       <w:color w:val="DD8047" w:themeColor="accent2"/>
       <w:sz w:val="28"/>
@@ -3932,7 +4027,7 @@
       <w:outlineLvl w:val="2"/>
     </w:pPr>
     <w:rPr>
-      <w:rFonts w:asciiTheme="majorHAnsi" w:eastAsiaTheme="majorEastAsia" w:hAnsiTheme="majorHAnsi" w:cstheme="majorBidi"/>
+      <w:rFonts w:asciiTheme="majorHAnsi" w:hAnsiTheme="majorHAnsi" w:eastAsiaTheme="majorEastAsia" w:cstheme="majorBidi"/>
       <w:caps/>
       <w:color w:val="80865A" w:themeColor="accent3" w:themeShade="BF"/>
     </w:rPr>
@@ -3951,7 +4046,7 @@
       <w:outlineLvl w:val="3"/>
     </w:pPr>
     <w:rPr>
-      <w:rFonts w:asciiTheme="majorHAnsi" w:eastAsiaTheme="majorEastAsia" w:hAnsiTheme="majorHAnsi" w:cstheme="majorBidi"/>
+      <w:rFonts w:asciiTheme="majorHAnsi" w:hAnsiTheme="majorHAnsi" w:eastAsiaTheme="majorEastAsia" w:cstheme="majorBidi"/>
       <w:caps/>
       <w:szCs w:val="24"/>
     </w:rPr>
@@ -3971,7 +4066,7 @@
       <w:outlineLvl w:val="4"/>
     </w:pPr>
     <w:rPr>
-      <w:rFonts w:asciiTheme="majorHAnsi" w:eastAsiaTheme="majorEastAsia" w:hAnsiTheme="majorHAnsi" w:cstheme="majorBidi"/>
+      <w:rFonts w:asciiTheme="majorHAnsi" w:hAnsiTheme="majorHAnsi" w:eastAsiaTheme="majorEastAsia" w:cstheme="majorBidi"/>
       <w:i/>
       <w:iCs/>
       <w:caps/>
@@ -3994,7 +4089,7 @@
       <w:outlineLvl w:val="5"/>
     </w:pPr>
     <w:rPr>
-      <w:rFonts w:asciiTheme="majorHAnsi" w:eastAsiaTheme="majorEastAsia" w:hAnsiTheme="majorHAnsi" w:cstheme="majorBidi"/>
+      <w:rFonts w:asciiTheme="majorHAnsi" w:hAnsiTheme="majorHAnsi" w:eastAsiaTheme="majorEastAsia" w:cstheme="majorBidi"/>
       <w:b/>
       <w:bCs/>
       <w:caps/>
@@ -4019,7 +4114,7 @@
       <w:outlineLvl w:val="6"/>
     </w:pPr>
     <w:rPr>
-      <w:rFonts w:asciiTheme="majorHAnsi" w:eastAsiaTheme="majorEastAsia" w:hAnsiTheme="majorHAnsi" w:cstheme="majorBidi"/>
+      <w:rFonts w:asciiTheme="majorHAnsi" w:hAnsiTheme="majorHAnsi" w:eastAsiaTheme="majorEastAsia" w:cstheme="majorBidi"/>
       <w:b/>
       <w:bCs/>
       <w:i/>
@@ -4046,7 +4141,7 @@
       <w:outlineLvl w:val="7"/>
     </w:pPr>
     <w:rPr>
-      <w:rFonts w:asciiTheme="majorHAnsi" w:eastAsiaTheme="majorEastAsia" w:hAnsiTheme="majorHAnsi" w:cstheme="majorBidi"/>
+      <w:rFonts w:asciiTheme="majorHAnsi" w:hAnsiTheme="majorHAnsi" w:eastAsiaTheme="majorEastAsia" w:cstheme="majorBidi"/>
       <w:b/>
       <w:bCs/>
       <w:caps/>
@@ -4071,7 +4166,7 @@
       <w:outlineLvl w:val="8"/>
     </w:pPr>
     <w:rPr>
-      <w:rFonts w:asciiTheme="majorHAnsi" w:eastAsiaTheme="majorEastAsia" w:hAnsiTheme="majorHAnsi" w:cstheme="majorBidi"/>
+      <w:rFonts w:asciiTheme="majorHAnsi" w:hAnsiTheme="majorHAnsi" w:eastAsiaTheme="majorEastAsia" w:cstheme="majorBidi"/>
       <w:b/>
       <w:bCs/>
       <w:i/>
@@ -4082,13 +4177,13 @@
       <w:szCs w:val="20"/>
     </w:rPr>
   </w:style>
-  <w:style w:type="character" w:default="1" w:styleId="DefaultParagraphFont">
+  <w:style w:type="character" w:styleId="DefaultParagraphFont" w:default="1">
     <w:name w:val="Default Paragraph Font"/>
     <w:uiPriority w:val="1"/>
     <w:semiHidden/>
     <w:unhideWhenUsed/>
   </w:style>
-  <w:style w:type="table" w:default="1" w:styleId="TableNormal">
+  <w:style w:type="table" w:styleId="TableNormal" w:default="1">
     <w:name w:val="Normal Table"/>
     <w:uiPriority w:val="99"/>
     <w:semiHidden/>
@@ -4103,69 +4198,69 @@
       </w:tblCellMar>
     </w:tblPr>
   </w:style>
-  <w:style w:type="numbering" w:default="1" w:styleId="NoList">
+  <w:style w:type="numbering" w:styleId="NoList" w:default="1">
     <w:name w:val="No List"/>
     <w:uiPriority w:val="99"/>
     <w:semiHidden/>
     <w:unhideWhenUsed/>
   </w:style>
-  <w:style w:type="character" w:customStyle="1" w:styleId="Heading1Char">
+  <w:style w:type="character" w:styleId="Heading1Char" w:customStyle="1">
     <w:name w:val="Heading 1 Char"/>
     <w:basedOn w:val="DefaultParagraphFont"/>
     <w:link w:val="Heading1"/>
     <w:uiPriority w:val="1"/>
     <w:rPr>
-      <w:rFonts w:asciiTheme="majorHAnsi" w:eastAsiaTheme="majorEastAsia" w:hAnsiTheme="majorHAnsi" w:cstheme="majorBidi"/>
+      <w:rFonts w:asciiTheme="majorHAnsi" w:hAnsiTheme="majorHAnsi" w:eastAsiaTheme="majorEastAsia" w:cstheme="majorBidi"/>
       <w:caps/>
       <w:color w:val="94B6D2" w:themeColor="accent1"/>
       <w:sz w:val="28"/>
       <w:szCs w:val="28"/>
     </w:rPr>
   </w:style>
-  <w:style w:type="character" w:customStyle="1" w:styleId="Heading2Char">
+  <w:style w:type="character" w:styleId="Heading2Char" w:customStyle="1">
     <w:name w:val="Heading 2 Char"/>
     <w:basedOn w:val="DefaultParagraphFont"/>
     <w:link w:val="Heading2"/>
     <w:uiPriority w:val="1"/>
     <w:rsid w:val="00393423"/>
     <w:rPr>
-      <w:rFonts w:asciiTheme="majorHAnsi" w:eastAsiaTheme="majorEastAsia" w:hAnsiTheme="majorHAnsi" w:cstheme="majorBidi"/>
+      <w:rFonts w:asciiTheme="majorHAnsi" w:hAnsiTheme="majorHAnsi" w:eastAsiaTheme="majorEastAsia" w:cstheme="majorBidi"/>
       <w:caps/>
       <w:color w:val="DD8047" w:themeColor="accent2"/>
       <w:sz w:val="28"/>
       <w:szCs w:val="24"/>
     </w:rPr>
   </w:style>
-  <w:style w:type="character" w:customStyle="1" w:styleId="Heading3Char">
+  <w:style w:type="character" w:styleId="Heading3Char" w:customStyle="1">
     <w:name w:val="Heading 3 Char"/>
     <w:basedOn w:val="DefaultParagraphFont"/>
     <w:link w:val="Heading3"/>
     <w:uiPriority w:val="1"/>
     <w:rPr>
-      <w:rFonts w:asciiTheme="majorHAnsi" w:eastAsiaTheme="majorEastAsia" w:hAnsiTheme="majorHAnsi" w:cstheme="majorBidi"/>
+      <w:rFonts w:asciiTheme="majorHAnsi" w:hAnsiTheme="majorHAnsi" w:eastAsiaTheme="majorEastAsia" w:cstheme="majorBidi"/>
       <w:caps/>
       <w:color w:val="80865A" w:themeColor="accent3" w:themeShade="BF"/>
     </w:rPr>
   </w:style>
-  <w:style w:type="character" w:customStyle="1" w:styleId="Heading4Char">
+  <w:style w:type="character" w:styleId="Heading4Char" w:customStyle="1">
     <w:name w:val="Heading 4 Char"/>
     <w:basedOn w:val="DefaultParagraphFont"/>
     <w:link w:val="Heading4"/>
     <w:uiPriority w:val="9"/>
     <w:rPr>
-      <w:rFonts w:asciiTheme="majorHAnsi" w:eastAsiaTheme="majorEastAsia" w:hAnsiTheme="majorHAnsi" w:cstheme="majorBidi"/>
+      <w:rFonts w:asciiTheme="majorHAnsi" w:hAnsiTheme="majorHAnsi" w:eastAsiaTheme="majorEastAsia" w:cstheme="majorBidi"/>
       <w:caps/>
       <w:sz w:val="24"/>
       <w:szCs w:val="24"/>
     </w:rPr>
   </w:style>
-  <w:style w:type="character" w:customStyle="1" w:styleId="Heading5Char">
+  <w:style w:type="character" w:styleId="Heading5Char" w:customStyle="1">
     <w:name w:val="Heading 5 Char"/>
     <w:basedOn w:val="DefaultParagraphFont"/>
     <w:link w:val="Heading5"/>
     <w:uiPriority w:val="9"/>
     <w:rPr>
-      <w:rFonts w:asciiTheme="majorHAnsi" w:eastAsiaTheme="majorEastAsia" w:hAnsiTheme="majorHAnsi" w:cstheme="majorBidi"/>
+      <w:rFonts w:asciiTheme="majorHAnsi" w:hAnsiTheme="majorHAnsi" w:eastAsiaTheme="majorEastAsia" w:cstheme="majorBidi"/>
       <w:i/>
       <w:iCs/>
       <w:caps/>
@@ -4173,14 +4268,14 @@
       <w:szCs w:val="24"/>
     </w:rPr>
   </w:style>
-  <w:style w:type="character" w:customStyle="1" w:styleId="Heading6Char">
+  <w:style w:type="character" w:styleId="Heading6Char" w:customStyle="1">
     <w:name w:val="Heading 6 Char"/>
     <w:basedOn w:val="DefaultParagraphFont"/>
     <w:link w:val="Heading6"/>
     <w:uiPriority w:val="9"/>
     <w:semiHidden/>
     <w:rPr>
-      <w:rFonts w:asciiTheme="majorHAnsi" w:eastAsiaTheme="majorEastAsia" w:hAnsiTheme="majorHAnsi" w:cstheme="majorBidi"/>
+      <w:rFonts w:asciiTheme="majorHAnsi" w:hAnsiTheme="majorHAnsi" w:eastAsiaTheme="majorEastAsia" w:cstheme="majorBidi"/>
       <w:b/>
       <w:bCs/>
       <w:caps/>
@@ -4189,14 +4284,14 @@
       <w:szCs w:val="20"/>
     </w:rPr>
   </w:style>
-  <w:style w:type="character" w:customStyle="1" w:styleId="Heading7Char">
+  <w:style w:type="character" w:styleId="Heading7Char" w:customStyle="1">
     <w:name w:val="Heading 7 Char"/>
     <w:basedOn w:val="DefaultParagraphFont"/>
     <w:link w:val="Heading7"/>
     <w:uiPriority w:val="9"/>
     <w:semiHidden/>
     <w:rPr>
-      <w:rFonts w:asciiTheme="majorHAnsi" w:eastAsiaTheme="majorEastAsia" w:hAnsiTheme="majorHAnsi" w:cstheme="majorBidi"/>
+      <w:rFonts w:asciiTheme="majorHAnsi" w:hAnsiTheme="majorHAnsi" w:eastAsiaTheme="majorEastAsia" w:cstheme="majorBidi"/>
       <w:b/>
       <w:bCs/>
       <w:i/>
@@ -4207,14 +4302,14 @@
       <w:szCs w:val="20"/>
     </w:rPr>
   </w:style>
-  <w:style w:type="character" w:customStyle="1" w:styleId="Heading8Char">
+  <w:style w:type="character" w:styleId="Heading8Char" w:customStyle="1">
     <w:name w:val="Heading 8 Char"/>
     <w:basedOn w:val="DefaultParagraphFont"/>
     <w:link w:val="Heading8"/>
     <w:uiPriority w:val="9"/>
     <w:semiHidden/>
     <w:rPr>
-      <w:rFonts w:asciiTheme="majorHAnsi" w:eastAsiaTheme="majorEastAsia" w:hAnsiTheme="majorHAnsi" w:cstheme="majorBidi"/>
+      <w:rFonts w:asciiTheme="majorHAnsi" w:hAnsiTheme="majorHAnsi" w:eastAsiaTheme="majorEastAsia" w:cstheme="majorBidi"/>
       <w:b/>
       <w:bCs/>
       <w:caps/>
@@ -4223,14 +4318,14 @@
       <w:szCs w:val="20"/>
     </w:rPr>
   </w:style>
-  <w:style w:type="character" w:customStyle="1" w:styleId="Heading9Char">
+  <w:style w:type="character" w:styleId="Heading9Char" w:customStyle="1">
     <w:name w:val="Heading 9 Char"/>
     <w:basedOn w:val="DefaultParagraphFont"/>
     <w:link w:val="Heading9"/>
     <w:uiPriority w:val="9"/>
     <w:semiHidden/>
     <w:rPr>
-      <w:rFonts w:asciiTheme="majorHAnsi" w:eastAsiaTheme="majorEastAsia" w:hAnsiTheme="majorHAnsi" w:cstheme="majorBidi"/>
+      <w:rFonts w:asciiTheme="majorHAnsi" w:hAnsiTheme="majorHAnsi" w:eastAsiaTheme="majorEastAsia" w:cstheme="majorBidi"/>
       <w:b/>
       <w:bCs/>
       <w:i/>
@@ -4268,20 +4363,20 @@
       <w:jc w:val="right"/>
     </w:pPr>
     <w:rPr>
-      <w:rFonts w:asciiTheme="majorHAnsi" w:eastAsiaTheme="majorEastAsia" w:hAnsiTheme="majorHAnsi" w:cstheme="majorBidi"/>
+      <w:rFonts w:asciiTheme="majorHAnsi" w:hAnsiTheme="majorHAnsi" w:eastAsiaTheme="majorEastAsia" w:cstheme="majorBidi"/>
       <w:caps/>
       <w:color w:val="DD8047" w:themeColor="accent2"/>
       <w:sz w:val="52"/>
       <w:szCs w:val="52"/>
     </w:rPr>
   </w:style>
-  <w:style w:type="character" w:customStyle="1" w:styleId="TitleChar">
+  <w:style w:type="character" w:styleId="TitleChar" w:customStyle="1">
     <w:name w:val="Title Char"/>
     <w:basedOn w:val="DefaultParagraphFont"/>
     <w:link w:val="Title"/>
     <w:uiPriority w:val="1"/>
     <w:rPr>
-      <w:rFonts w:asciiTheme="majorHAnsi" w:eastAsiaTheme="majorEastAsia" w:hAnsiTheme="majorHAnsi" w:cstheme="majorBidi"/>
+      <w:rFonts w:asciiTheme="majorHAnsi" w:hAnsiTheme="majorHAnsi" w:eastAsiaTheme="majorEastAsia" w:cstheme="majorBidi"/>
       <w:caps/>
       <w:color w:val="DD8047" w:themeColor="accent2"/>
       <w:sz w:val="52"/>
@@ -4299,19 +4394,19 @@
       <w:jc w:val="right"/>
     </w:pPr>
     <w:rPr>
-      <w:rFonts w:asciiTheme="majorHAnsi" w:eastAsiaTheme="majorEastAsia" w:hAnsiTheme="majorHAnsi" w:cstheme="majorBidi"/>
+      <w:rFonts w:asciiTheme="majorHAnsi" w:hAnsiTheme="majorHAnsi" w:eastAsiaTheme="majorEastAsia" w:cstheme="majorBidi"/>
       <w:caps/>
       <w:sz w:val="28"/>
       <w:szCs w:val="28"/>
     </w:rPr>
   </w:style>
-  <w:style w:type="character" w:customStyle="1" w:styleId="SubtitleChar">
+  <w:style w:type="character" w:styleId="SubtitleChar" w:customStyle="1">
     <w:name w:val="Subtitle Char"/>
     <w:basedOn w:val="DefaultParagraphFont"/>
     <w:link w:val="Subtitle"/>
     <w:uiPriority w:val="1"/>
     <w:rPr>
-      <w:rFonts w:asciiTheme="majorHAnsi" w:eastAsiaTheme="majorEastAsia" w:hAnsiTheme="majorHAnsi" w:cstheme="majorBidi"/>
+      <w:rFonts w:asciiTheme="majorHAnsi" w:hAnsiTheme="majorHAnsi" w:eastAsiaTheme="majorEastAsia" w:cstheme="majorBidi"/>
       <w:caps/>
       <w:sz w:val="28"/>
       <w:szCs w:val="28"/>
@@ -4337,12 +4432,12 @@
     </w:pPr>
     <w:tblPr>
       <w:tblBorders>
-        <w:top w:val="single" w:sz="4" w:space="0" w:color="auto"/>
-        <w:left w:val="single" w:sz="4" w:space="0" w:color="auto"/>
-        <w:bottom w:val="single" w:sz="4" w:space="0" w:color="auto"/>
-        <w:right w:val="single" w:sz="4" w:space="0" w:color="auto"/>
-        <w:insideH w:val="single" w:sz="4" w:space="0" w:color="auto"/>
-        <w:insideV w:val="single" w:sz="4" w:space="0" w:color="auto"/>
+        <w:top w:val="single" w:color="auto" w:sz="4" w:space="0"/>
+        <w:left w:val="single" w:color="auto" w:sz="4" w:space="0"/>
+        <w:bottom w:val="single" w:color="auto" w:sz="4" w:space="0"/>
+        <w:right w:val="single" w:color="auto" w:sz="4" w:space="0"/>
+        <w:insideH w:val="single" w:color="auto" w:sz="4" w:space="0"/>
+        <w:insideV w:val="single" w:color="auto" w:sz="4" w:space="0"/>
       </w:tblBorders>
     </w:tblPr>
   </w:style>
@@ -4357,12 +4452,12 @@
       <w:tblStyleRowBandSize w:val="1"/>
       <w:tblStyleColBandSize w:val="1"/>
       <w:tblBorders>
-        <w:top w:val="single" w:sz="4" w:space="0" w:color="BED3E4" w:themeColor="accent1" w:themeTint="99"/>
-        <w:left w:val="single" w:sz="4" w:space="0" w:color="BED3E4" w:themeColor="accent1" w:themeTint="99"/>
-        <w:bottom w:val="single" w:sz="4" w:space="0" w:color="BED3E4" w:themeColor="accent1" w:themeTint="99"/>
-        <w:right w:val="single" w:sz="4" w:space="0" w:color="BED3E4" w:themeColor="accent1" w:themeTint="99"/>
-        <w:insideH w:val="single" w:sz="4" w:space="0" w:color="BED3E4" w:themeColor="accent1" w:themeTint="99"/>
-        <w:insideV w:val="single" w:sz="4" w:space="0" w:color="BED3E4" w:themeColor="accent1" w:themeTint="99"/>
+        <w:top w:val="single" w:color="BED3E4" w:themeColor="accent1" w:themeTint="99" w:sz="4" w:space="0"/>
+        <w:left w:val="single" w:color="BED3E4" w:themeColor="accent1" w:themeTint="99" w:sz="4" w:space="0"/>
+        <w:bottom w:val="single" w:color="BED3E4" w:themeColor="accent1" w:themeTint="99" w:sz="4" w:space="0"/>
+        <w:right w:val="single" w:color="BED3E4" w:themeColor="accent1" w:themeTint="99" w:sz="4" w:space="0"/>
+        <w:insideH w:val="single" w:color="BED3E4" w:themeColor="accent1" w:themeTint="99" w:sz="4" w:space="0"/>
+        <w:insideV w:val="single" w:color="BED3E4" w:themeColor="accent1" w:themeTint="99" w:sz="4" w:space="0"/>
       </w:tblBorders>
       <w:tblCellMar>
         <w:top w:w="29" w:type="dxa"/>
@@ -4456,7 +4551,7 @@
       <w:tblPr/>
       <w:tcPr>
         <w:tcBorders>
-          <w:bottom w:val="single" w:sz="4" w:space="0" w:color="BED3E4" w:themeColor="accent1" w:themeTint="99"/>
+          <w:bottom w:val="single" w:color="BED3E4" w:themeColor="accent1" w:themeTint="99" w:sz="4" w:space="0"/>
         </w:tcBorders>
       </w:tcPr>
     </w:tblStylePr>
@@ -4464,7 +4559,7 @@
       <w:tblPr/>
       <w:tcPr>
         <w:tcBorders>
-          <w:bottom w:val="single" w:sz="4" w:space="0" w:color="BED3E4" w:themeColor="accent1" w:themeTint="99"/>
+          <w:bottom w:val="single" w:color="BED3E4" w:themeColor="accent1" w:themeTint="99" w:sz="4" w:space="0"/>
         </w:tcBorders>
       </w:tcPr>
     </w:tblStylePr>
@@ -4472,7 +4567,7 @@
       <w:tblPr/>
       <w:tcPr>
         <w:tcBorders>
-          <w:top w:val="single" w:sz="4" w:space="0" w:color="BED3E4" w:themeColor="accent1" w:themeTint="99"/>
+          <w:top w:val="single" w:color="BED3E4" w:themeColor="accent1" w:themeTint="99" w:sz="4" w:space="0"/>
         </w:tcBorders>
       </w:tcPr>
     </w:tblStylePr>
@@ -4480,7 +4575,7 @@
       <w:tblPr/>
       <w:tcPr>
         <w:tcBorders>
-          <w:top w:val="single" w:sz="4" w:space="0" w:color="BED3E4" w:themeColor="accent1" w:themeTint="99"/>
+          <w:top w:val="single" w:color="BED3E4" w:themeColor="accent1" w:themeTint="99" w:sz="4" w:space="0"/>
         </w:tcBorders>
       </w:tcPr>
     </w:tblStylePr>
@@ -4505,7 +4600,7 @@
     </w:tblPr>
     <w:tblStylePr w:type="firstRow">
       <w:rPr>
-        <w:rFonts w:asciiTheme="majorHAnsi" w:eastAsiaTheme="majorEastAsia" w:hAnsiTheme="majorHAnsi" w:cstheme="majorBidi"/>
+        <w:rFonts w:asciiTheme="majorHAnsi" w:hAnsiTheme="majorHAnsi" w:eastAsiaTheme="majorEastAsia" w:cstheme="majorBidi"/>
         <w:i/>
         <w:iCs/>
         <w:sz w:val="26"/>
@@ -4513,14 +4608,14 @@
       <w:tblPr/>
       <w:tcPr>
         <w:tcBorders>
-          <w:bottom w:val="single" w:sz="4" w:space="0" w:color="94B6D2" w:themeColor="accent1"/>
+          <w:bottom w:val="single" w:color="94B6D2" w:themeColor="accent1" w:sz="4" w:space="0"/>
         </w:tcBorders>
         <w:shd w:val="clear" w:color="auto" w:fill="FFFFFF" w:themeFill="background1"/>
       </w:tcPr>
     </w:tblStylePr>
     <w:tblStylePr w:type="lastRow">
       <w:rPr>
-        <w:rFonts w:asciiTheme="majorHAnsi" w:eastAsiaTheme="majorEastAsia" w:hAnsiTheme="majorHAnsi" w:cstheme="majorBidi"/>
+        <w:rFonts w:asciiTheme="majorHAnsi" w:hAnsiTheme="majorHAnsi" w:eastAsiaTheme="majorEastAsia" w:cstheme="majorBidi"/>
         <w:i/>
         <w:iCs/>
         <w:sz w:val="26"/>
@@ -4528,7 +4623,7 @@
       <w:tblPr/>
       <w:tcPr>
         <w:tcBorders>
-          <w:top w:val="single" w:sz="4" w:space="0" w:color="94B6D2" w:themeColor="accent1"/>
+          <w:top w:val="single" w:color="94B6D2" w:themeColor="accent1" w:sz="4" w:space="0"/>
         </w:tcBorders>
         <w:shd w:val="clear" w:color="auto" w:fill="FFFFFF" w:themeFill="background1"/>
       </w:tcPr>
@@ -4538,7 +4633,7 @@
         <w:jc w:val="right"/>
       </w:pPr>
       <w:rPr>
-        <w:rFonts w:asciiTheme="majorHAnsi" w:eastAsiaTheme="majorEastAsia" w:hAnsiTheme="majorHAnsi" w:cstheme="majorBidi"/>
+        <w:rFonts w:asciiTheme="majorHAnsi" w:hAnsiTheme="majorHAnsi" w:eastAsiaTheme="majorEastAsia" w:cstheme="majorBidi"/>
         <w:i/>
         <w:iCs/>
         <w:sz w:val="26"/>
@@ -4546,14 +4641,14 @@
       <w:tblPr/>
       <w:tcPr>
         <w:tcBorders>
-          <w:right w:val="single" w:sz="4" w:space="0" w:color="94B6D2" w:themeColor="accent1"/>
+          <w:right w:val="single" w:color="94B6D2" w:themeColor="accent1" w:sz="4" w:space="0"/>
         </w:tcBorders>
         <w:shd w:val="clear" w:color="auto" w:fill="FFFFFF" w:themeFill="background1"/>
       </w:tcPr>
     </w:tblStylePr>
     <w:tblStylePr w:type="lastCol">
       <w:rPr>
-        <w:rFonts w:asciiTheme="majorHAnsi" w:eastAsiaTheme="majorEastAsia" w:hAnsiTheme="majorHAnsi" w:cstheme="majorBidi"/>
+        <w:rFonts w:asciiTheme="majorHAnsi" w:hAnsiTheme="majorHAnsi" w:eastAsiaTheme="majorEastAsia" w:cstheme="majorBidi"/>
         <w:i/>
         <w:iCs/>
         <w:sz w:val="26"/>
@@ -4561,7 +4656,7 @@
       <w:tblPr/>
       <w:tcPr>
         <w:tcBorders>
-          <w:left w:val="single" w:sz="4" w:space="0" w:color="94B6D2" w:themeColor="accent1"/>
+          <w:left w:val="single" w:color="94B6D2" w:themeColor="accent1" w:sz="4" w:space="0"/>
         </w:tcBorders>
         <w:shd w:val="clear" w:color="auto" w:fill="FFFFFF" w:themeFill="background1"/>
       </w:tcPr>
@@ -4622,12 +4717,12 @@
       <w:tblStyleRowBandSize w:val="1"/>
       <w:tblStyleColBandSize w:val="1"/>
       <w:tblBorders>
-        <w:top w:val="single" w:sz="4" w:space="0" w:color="FFFFFF" w:themeColor="background1"/>
-        <w:left w:val="single" w:sz="4" w:space="0" w:color="FFFFFF" w:themeColor="background1"/>
-        <w:bottom w:val="single" w:sz="4" w:space="0" w:color="FFFFFF" w:themeColor="background1"/>
-        <w:right w:val="single" w:sz="4" w:space="0" w:color="FFFFFF" w:themeColor="background1"/>
-        <w:insideH w:val="single" w:sz="4" w:space="0" w:color="FFFFFF" w:themeColor="background1"/>
-        <w:insideV w:val="single" w:sz="4" w:space="0" w:color="FFFFFF" w:themeColor="background1"/>
+        <w:top w:val="single" w:color="FFFFFF" w:themeColor="background1" w:sz="4" w:space="0"/>
+        <w:left w:val="single" w:color="FFFFFF" w:themeColor="background1" w:sz="4" w:space="0"/>
+        <w:bottom w:val="single" w:color="FFFFFF" w:themeColor="background1" w:sz="4" w:space="0"/>
+        <w:right w:val="single" w:color="FFFFFF" w:themeColor="background1" w:sz="4" w:space="0"/>
+        <w:insideH w:val="single" w:color="FFFFFF" w:themeColor="background1" w:sz="4" w:space="0"/>
+        <w:insideV w:val="single" w:color="FFFFFF" w:themeColor="background1" w:sz="4" w:space="0"/>
       </w:tblBorders>
       <w:tblCellMar>
         <w:top w:w="29" w:type="dxa"/>
@@ -4646,9 +4741,9 @@
       <w:tblPr/>
       <w:tcPr>
         <w:tcBorders>
-          <w:top w:val="single" w:sz="4" w:space="0" w:color="FFFFFF" w:themeColor="background1"/>
-          <w:left w:val="single" w:sz="4" w:space="0" w:color="FFFFFF" w:themeColor="background1"/>
-          <w:right w:val="single" w:sz="4" w:space="0" w:color="FFFFFF" w:themeColor="background1"/>
+          <w:top w:val="single" w:color="FFFFFF" w:themeColor="background1" w:sz="4" w:space="0"/>
+          <w:left w:val="single" w:color="FFFFFF" w:themeColor="background1" w:sz="4" w:space="0"/>
+          <w:right w:val="single" w:color="FFFFFF" w:themeColor="background1" w:sz="4" w:space="0"/>
           <w:insideH w:val="nil"/>
           <w:insideV w:val="nil"/>
         </w:tcBorders>
@@ -4664,9 +4759,9 @@
       <w:tblPr/>
       <w:tcPr>
         <w:tcBorders>
-          <w:left w:val="single" w:sz="4" w:space="0" w:color="FFFFFF" w:themeColor="background1"/>
-          <w:bottom w:val="single" w:sz="4" w:space="0" w:color="FFFFFF" w:themeColor="background1"/>
-          <w:right w:val="single" w:sz="4" w:space="0" w:color="FFFFFF" w:themeColor="background1"/>
+          <w:left w:val="single" w:color="FFFFFF" w:themeColor="background1" w:sz="4" w:space="0"/>
+          <w:bottom w:val="single" w:color="FFFFFF" w:themeColor="background1" w:sz="4" w:space="0"/>
+          <w:right w:val="single" w:color="FFFFFF" w:themeColor="background1" w:sz="4" w:space="0"/>
           <w:insideH w:val="nil"/>
           <w:insideV w:val="nil"/>
         </w:tcBorders>
@@ -4682,9 +4777,9 @@
       <w:tblPr/>
       <w:tcPr>
         <w:tcBorders>
-          <w:top w:val="single" w:sz="4" w:space="0" w:color="FFFFFF" w:themeColor="background1"/>
-          <w:left w:val="single" w:sz="4" w:space="0" w:color="FFFFFF" w:themeColor="background1"/>
-          <w:bottom w:val="single" w:sz="4" w:space="0" w:color="FFFFFF" w:themeColor="background1"/>
+          <w:top w:val="single" w:color="FFFFFF" w:themeColor="background1" w:sz="4" w:space="0"/>
+          <w:left w:val="single" w:color="FFFFFF" w:themeColor="background1" w:sz="4" w:space="0"/>
+          <w:bottom w:val="single" w:color="FFFFFF" w:themeColor="background1" w:sz="4" w:space="0"/>
           <w:insideV w:val="nil"/>
         </w:tcBorders>
         <w:shd w:val="clear" w:color="auto" w:fill="94B6D2" w:themeFill="accent1"/>
@@ -4699,9 +4794,9 @@
       <w:tblPr/>
       <w:tcPr>
         <w:tcBorders>
-          <w:top w:val="single" w:sz="4" w:space="0" w:color="FFFFFF" w:themeColor="background1"/>
-          <w:bottom w:val="single" w:sz="4" w:space="0" w:color="FFFFFF" w:themeColor="background1"/>
-          <w:right w:val="single" w:sz="4" w:space="0" w:color="FFFFFF" w:themeColor="background1"/>
+          <w:top w:val="single" w:color="FFFFFF" w:themeColor="background1" w:sz="4" w:space="0"/>
+          <w:bottom w:val="single" w:color="FFFFFF" w:themeColor="background1" w:sz="4" w:space="0"/>
+          <w:right w:val="single" w:color="FFFFFF" w:themeColor="background1" w:sz="4" w:space="0"/>
           <w:insideV w:val="nil"/>
         </w:tcBorders>
         <w:shd w:val="clear" w:color="auto" w:fill="94B6D2" w:themeFill="accent1"/>
@@ -4731,12 +4826,12 @@
       <w:tblStyleRowBandSize w:val="1"/>
       <w:tblStyleColBandSize w:val="1"/>
       <w:tblBorders>
-        <w:top w:val="single" w:sz="4" w:space="0" w:color="C0BABA" w:themeColor="accent6" w:themeTint="99"/>
-        <w:left w:val="single" w:sz="4" w:space="0" w:color="C0BABA" w:themeColor="accent6" w:themeTint="99"/>
-        <w:bottom w:val="single" w:sz="4" w:space="0" w:color="C0BABA" w:themeColor="accent6" w:themeTint="99"/>
-        <w:right w:val="single" w:sz="4" w:space="0" w:color="C0BABA" w:themeColor="accent6" w:themeTint="99"/>
-        <w:insideH w:val="single" w:sz="4" w:space="0" w:color="C0BABA" w:themeColor="accent6" w:themeTint="99"/>
-        <w:insideV w:val="single" w:sz="4" w:space="0" w:color="C0BABA" w:themeColor="accent6" w:themeTint="99"/>
+        <w:top w:val="single" w:color="C0BABA" w:themeColor="accent6" w:themeTint="99" w:sz="4" w:space="0"/>
+        <w:left w:val="single" w:color="C0BABA" w:themeColor="accent6" w:themeTint="99" w:sz="4" w:space="0"/>
+        <w:bottom w:val="single" w:color="C0BABA" w:themeColor="accent6" w:themeTint="99" w:sz="4" w:space="0"/>
+        <w:right w:val="single" w:color="C0BABA" w:themeColor="accent6" w:themeTint="99" w:sz="4" w:space="0"/>
+        <w:insideH w:val="single" w:color="C0BABA" w:themeColor="accent6" w:themeTint="99" w:sz="4" w:space="0"/>
+        <w:insideV w:val="single" w:color="C0BABA" w:themeColor="accent6" w:themeTint="99" w:sz="4" w:space="0"/>
       </w:tblBorders>
       <w:tblCellMar>
         <w:top w:w="29" w:type="dxa"/>
@@ -4752,10 +4847,10 @@
       <w:tblPr/>
       <w:tcPr>
         <w:tcBorders>
-          <w:top w:val="single" w:sz="4" w:space="0" w:color="968C8C" w:themeColor="accent6"/>
-          <w:left w:val="single" w:sz="4" w:space="0" w:color="968C8C" w:themeColor="accent6"/>
-          <w:bottom w:val="single" w:sz="4" w:space="0" w:color="968C8C" w:themeColor="accent6"/>
-          <w:right w:val="single" w:sz="4" w:space="0" w:color="968C8C" w:themeColor="accent6"/>
+          <w:top w:val="single" w:color="968C8C" w:themeColor="accent6" w:sz="4" w:space="0"/>
+          <w:left w:val="single" w:color="968C8C" w:themeColor="accent6" w:sz="4" w:space="0"/>
+          <w:bottom w:val="single" w:color="968C8C" w:themeColor="accent6" w:sz="4" w:space="0"/>
+          <w:right w:val="single" w:color="968C8C" w:themeColor="accent6" w:sz="4" w:space="0"/>
           <w:insideH w:val="nil"/>
           <w:insideV w:val="nil"/>
         </w:tcBorders>
@@ -4770,7 +4865,7 @@
       <w:tblPr/>
       <w:tcPr>
         <w:tcBorders>
-          <w:top w:val="double" w:sz="4" w:space="0" w:color="968C8C" w:themeColor="accent6"/>
+          <w:top w:val="double" w:color="968C8C" w:themeColor="accent6" w:sz="4" w:space="0"/>
         </w:tcBorders>
       </w:tcPr>
     </w:tblStylePr>
@@ -4808,12 +4903,12 @@
     </w:pPr>
     <w:tblPr>
       <w:tblBorders>
-        <w:top w:val="single" w:sz="4" w:space="0" w:color="BFBFBF" w:themeColor="background1" w:themeShade="BF"/>
-        <w:left w:val="single" w:sz="4" w:space="0" w:color="BFBFBF" w:themeColor="background1" w:themeShade="BF"/>
-        <w:bottom w:val="single" w:sz="4" w:space="0" w:color="BFBFBF" w:themeColor="background1" w:themeShade="BF"/>
-        <w:right w:val="single" w:sz="4" w:space="0" w:color="BFBFBF" w:themeColor="background1" w:themeShade="BF"/>
-        <w:insideH w:val="single" w:sz="4" w:space="0" w:color="BFBFBF" w:themeColor="background1" w:themeShade="BF"/>
-        <w:insideV w:val="single" w:sz="4" w:space="0" w:color="BFBFBF" w:themeColor="background1" w:themeShade="BF"/>
+        <w:top w:val="single" w:color="BFBFBF" w:themeColor="background1" w:themeShade="BF" w:sz="4" w:space="0"/>
+        <w:left w:val="single" w:color="BFBFBF" w:themeColor="background1" w:themeShade="BF" w:sz="4" w:space="0"/>
+        <w:bottom w:val="single" w:color="BFBFBF" w:themeColor="background1" w:themeShade="BF" w:sz="4" w:space="0"/>
+        <w:right w:val="single" w:color="BFBFBF" w:themeColor="background1" w:themeShade="BF" w:sz="4" w:space="0"/>
+        <w:insideH w:val="single" w:color="BFBFBF" w:themeColor="background1" w:themeShade="BF" w:sz="4" w:space="0"/>
+        <w:insideV w:val="single" w:color="BFBFBF" w:themeColor="background1" w:themeShade="BF" w:sz="4" w:space="0"/>
       </w:tblBorders>
     </w:tblPr>
   </w:style>
@@ -4828,8 +4923,8 @@
       <w:tblStyleRowBandSize w:val="1"/>
       <w:tblStyleColBandSize w:val="1"/>
       <w:tblBorders>
-        <w:top w:val="single" w:sz="4" w:space="0" w:color="7F7F7F" w:themeColor="text1" w:themeTint="80"/>
-        <w:bottom w:val="single" w:sz="4" w:space="0" w:color="7F7F7F" w:themeColor="text1" w:themeTint="80"/>
+        <w:top w:val="single" w:color="7F7F7F" w:themeColor="text1" w:themeTint="80" w:sz="4" w:space="0"/>
+        <w:bottom w:val="single" w:color="7F7F7F" w:themeColor="text1" w:themeTint="80" w:sz="4" w:space="0"/>
       </w:tblBorders>
       <w:tblCellMar>
         <w:top w:w="29" w:type="dxa"/>
@@ -4844,7 +4939,7 @@
       <w:tblPr/>
       <w:tcPr>
         <w:tcBorders>
-          <w:bottom w:val="single" w:sz="4" w:space="0" w:color="7F7F7F" w:themeColor="text1" w:themeTint="80"/>
+          <w:bottom w:val="single" w:color="7F7F7F" w:themeColor="text1" w:themeTint="80" w:sz="4" w:space="0"/>
         </w:tcBorders>
       </w:tcPr>
     </w:tblStylePr>
@@ -4856,7 +4951,7 @@
       <w:tblPr/>
       <w:tcPr>
         <w:tcBorders>
-          <w:top w:val="single" w:sz="4" w:space="0" w:color="7F7F7F" w:themeColor="text1" w:themeTint="80"/>
+          <w:top w:val="single" w:color="7F7F7F" w:themeColor="text1" w:themeTint="80" w:sz="4" w:space="0"/>
         </w:tcBorders>
       </w:tcPr>
     </w:tblStylePr>
@@ -4876,8 +4971,8 @@
       <w:tblPr/>
       <w:tcPr>
         <w:tcBorders>
-          <w:left w:val="single" w:sz="4" w:space="0" w:color="7F7F7F" w:themeColor="text1" w:themeTint="80"/>
-          <w:right w:val="single" w:sz="4" w:space="0" w:color="7F7F7F" w:themeColor="text1" w:themeTint="80"/>
+          <w:left w:val="single" w:color="7F7F7F" w:themeColor="text1" w:themeTint="80" w:sz="4" w:space="0"/>
+          <w:right w:val="single" w:color="7F7F7F" w:themeColor="text1" w:themeTint="80" w:sz="4" w:space="0"/>
         </w:tcBorders>
       </w:tcPr>
     </w:tblStylePr>
@@ -4885,8 +4980,8 @@
       <w:tblPr/>
       <w:tcPr>
         <w:tcBorders>
-          <w:left w:val="single" w:sz="4" w:space="0" w:color="7F7F7F" w:themeColor="text1" w:themeTint="80"/>
-          <w:right w:val="single" w:sz="4" w:space="0" w:color="7F7F7F" w:themeColor="text1" w:themeTint="80"/>
+          <w:left w:val="single" w:color="7F7F7F" w:themeColor="text1" w:themeTint="80" w:sz="4" w:space="0"/>
+          <w:right w:val="single" w:color="7F7F7F" w:themeColor="text1" w:themeTint="80" w:sz="4" w:space="0"/>
         </w:tcBorders>
       </w:tcPr>
     </w:tblStylePr>
@@ -4894,8 +4989,8 @@
       <w:tblPr/>
       <w:tcPr>
         <w:tcBorders>
-          <w:top w:val="single" w:sz="4" w:space="0" w:color="7F7F7F" w:themeColor="text1" w:themeTint="80"/>
-          <w:bottom w:val="single" w:sz="4" w:space="0" w:color="7F7F7F" w:themeColor="text1" w:themeTint="80"/>
+          <w:top w:val="single" w:color="7F7F7F" w:themeColor="text1" w:themeTint="80" w:sz="4" w:space="0"/>
+          <w:bottom w:val="single" w:color="7F7F7F" w:themeColor="text1" w:themeTint="80" w:sz="4" w:space="0"/>
         </w:tcBorders>
       </w:tcPr>
     </w:tblStylePr>
@@ -4911,9 +5006,9 @@
       <w:tblStyleRowBandSize w:val="1"/>
       <w:tblStyleColBandSize w:val="1"/>
       <w:tblBorders>
-        <w:top w:val="single" w:sz="4" w:space="0" w:color="BED3E4" w:themeColor="accent1" w:themeTint="99"/>
-        <w:bottom w:val="single" w:sz="4" w:space="0" w:color="BED3E4" w:themeColor="accent1" w:themeTint="99"/>
-        <w:insideH w:val="single" w:sz="4" w:space="0" w:color="BED3E4" w:themeColor="accent1" w:themeTint="99"/>
+        <w:top w:val="single" w:color="BED3E4" w:themeColor="accent1" w:themeTint="99" w:sz="4" w:space="0"/>
+        <w:bottom w:val="single" w:color="BED3E4" w:themeColor="accent1" w:themeTint="99" w:sz="4" w:space="0"/>
+        <w:insideH w:val="single" w:color="BED3E4" w:themeColor="accent1" w:themeTint="99" w:sz="4" w:space="0"/>
       </w:tblBorders>
       <w:tblCellMar>
         <w:top w:w="29" w:type="dxa"/>
@@ -4980,7 +5075,7 @@
       <w:tblPr/>
       <w:tcPr>
         <w:tcBorders>
-          <w:bottom w:val="single" w:sz="4" w:space="0" w:color="EAB290" w:themeColor="accent2" w:themeTint="99"/>
+          <w:bottom w:val="single" w:color="EAB290" w:themeColor="accent2" w:themeTint="99" w:sz="4" w:space="0"/>
         </w:tcBorders>
       </w:tcPr>
     </w:tblStylePr>
@@ -4992,7 +5087,7 @@
       <w:tblPr/>
       <w:tcPr>
         <w:tcBorders>
-          <w:top w:val="single" w:sz="4" w:space="0" w:color="EAB290" w:themeColor="accent2" w:themeTint="99"/>
+          <w:top w:val="single" w:color="EAB290" w:themeColor="accent2" w:themeTint="99" w:sz="4" w:space="0"/>
         </w:tcBorders>
       </w:tcPr>
     </w:tblStylePr>
@@ -5041,12 +5136,12 @@
       <w:tblStyleRowBandSize w:val="1"/>
       <w:tblStyleColBandSize w:val="1"/>
       <w:tblBorders>
-        <w:top w:val="single" w:sz="4" w:space="0" w:color="BED3E4" w:themeColor="accent1" w:themeTint="99"/>
-        <w:left w:val="single" w:sz="4" w:space="0" w:color="BED3E4" w:themeColor="accent1" w:themeTint="99"/>
-        <w:bottom w:val="single" w:sz="4" w:space="0" w:color="BED3E4" w:themeColor="accent1" w:themeTint="99"/>
-        <w:right w:val="single" w:sz="4" w:space="0" w:color="BED3E4" w:themeColor="accent1" w:themeTint="99"/>
-        <w:insideH w:val="single" w:sz="4" w:space="0" w:color="BED3E4" w:themeColor="accent1" w:themeTint="99"/>
-        <w:insideV w:val="single" w:sz="4" w:space="0" w:color="BED3E4" w:themeColor="accent1" w:themeTint="99"/>
+        <w:top w:val="single" w:color="BED3E4" w:themeColor="accent1" w:themeTint="99" w:sz="4" w:space="0"/>
+        <w:left w:val="single" w:color="BED3E4" w:themeColor="accent1" w:themeTint="99" w:sz="4" w:space="0"/>
+        <w:bottom w:val="single" w:color="BED3E4" w:themeColor="accent1" w:themeTint="99" w:sz="4" w:space="0"/>
+        <w:right w:val="single" w:color="BED3E4" w:themeColor="accent1" w:themeTint="99" w:sz="4" w:space="0"/>
+        <w:insideH w:val="single" w:color="BED3E4" w:themeColor="accent1" w:themeTint="99" w:sz="4" w:space="0"/>
+        <w:insideV w:val="single" w:color="BED3E4" w:themeColor="accent1" w:themeTint="99" w:sz="4" w:space="0"/>
       </w:tblBorders>
       <w:tblCellMar>
         <w:top w:w="29" w:type="dxa"/>
@@ -5062,10 +5157,10 @@
       <w:tblPr/>
       <w:tcPr>
         <w:tcBorders>
-          <w:top w:val="single" w:sz="4" w:space="0" w:color="94B6D2" w:themeColor="accent1"/>
-          <w:left w:val="single" w:sz="4" w:space="0" w:color="94B6D2" w:themeColor="accent1"/>
-          <w:bottom w:val="single" w:sz="4" w:space="0" w:color="94B6D2" w:themeColor="accent1"/>
-          <w:right w:val="single" w:sz="4" w:space="0" w:color="94B6D2" w:themeColor="accent1"/>
+          <w:top w:val="single" w:color="94B6D2" w:themeColor="accent1" w:sz="4" w:space="0"/>
+          <w:left w:val="single" w:color="94B6D2" w:themeColor="accent1" w:sz="4" w:space="0"/>
+          <w:bottom w:val="single" w:color="94B6D2" w:themeColor="accent1" w:sz="4" w:space="0"/>
+          <w:right w:val="single" w:color="94B6D2" w:themeColor="accent1" w:sz="4" w:space="0"/>
           <w:insideH w:val="nil"/>
           <w:insideV w:val="nil"/>
         </w:tcBorders>
@@ -5080,7 +5175,7 @@
       <w:tblPr/>
       <w:tcPr>
         <w:tcBorders>
-          <w:top w:val="double" w:sz="4" w:space="0" w:color="94B6D2" w:themeColor="accent1"/>
+          <w:top w:val="double" w:color="94B6D2" w:themeColor="accent1" w:sz="4" w:space="0"/>
         </w:tcBorders>
       </w:tcPr>
     </w:tblStylePr>
@@ -5120,12 +5215,12 @@
       <w:tblStyleRowBandSize w:val="1"/>
       <w:tblStyleColBandSize w:val="1"/>
       <w:tblBorders>
-        <w:top w:val="single" w:sz="4" w:space="0" w:color="EAB290" w:themeColor="accent2" w:themeTint="99"/>
-        <w:left w:val="single" w:sz="4" w:space="0" w:color="EAB290" w:themeColor="accent2" w:themeTint="99"/>
-        <w:bottom w:val="single" w:sz="4" w:space="0" w:color="EAB290" w:themeColor="accent2" w:themeTint="99"/>
-        <w:right w:val="single" w:sz="4" w:space="0" w:color="EAB290" w:themeColor="accent2" w:themeTint="99"/>
-        <w:insideH w:val="single" w:sz="4" w:space="0" w:color="EAB290" w:themeColor="accent2" w:themeTint="99"/>
-        <w:insideV w:val="single" w:sz="4" w:space="0" w:color="EAB290" w:themeColor="accent2" w:themeTint="99"/>
+        <w:top w:val="single" w:color="EAB290" w:themeColor="accent2" w:themeTint="99" w:sz="4" w:space="0"/>
+        <w:left w:val="single" w:color="EAB290" w:themeColor="accent2" w:themeTint="99" w:sz="4" w:space="0"/>
+        <w:bottom w:val="single" w:color="EAB290" w:themeColor="accent2" w:themeTint="99" w:sz="4" w:space="0"/>
+        <w:right w:val="single" w:color="EAB290" w:themeColor="accent2" w:themeTint="99" w:sz="4" w:space="0"/>
+        <w:insideH w:val="single" w:color="EAB290" w:themeColor="accent2" w:themeTint="99" w:sz="4" w:space="0"/>
+        <w:insideV w:val="single" w:color="EAB290" w:themeColor="accent2" w:themeTint="99" w:sz="4" w:space="0"/>
       </w:tblBorders>
       <w:tblCellMar>
         <w:top w:w="29" w:type="dxa"/>
@@ -5141,10 +5236,10 @@
       <w:tblPr/>
       <w:tcPr>
         <w:tcBorders>
-          <w:top w:val="single" w:sz="4" w:space="0" w:color="DD8047" w:themeColor="accent2"/>
-          <w:left w:val="single" w:sz="4" w:space="0" w:color="DD8047" w:themeColor="accent2"/>
-          <w:bottom w:val="single" w:sz="4" w:space="0" w:color="DD8047" w:themeColor="accent2"/>
-          <w:right w:val="single" w:sz="4" w:space="0" w:color="DD8047" w:themeColor="accent2"/>
+          <w:top w:val="single" w:color="DD8047" w:themeColor="accent2" w:sz="4" w:space="0"/>
+          <w:left w:val="single" w:color="DD8047" w:themeColor="accent2" w:sz="4" w:space="0"/>
+          <w:bottom w:val="single" w:color="DD8047" w:themeColor="accent2" w:sz="4" w:space="0"/>
+          <w:right w:val="single" w:color="DD8047" w:themeColor="accent2" w:sz="4" w:space="0"/>
           <w:insideH w:val="nil"/>
           <w:insideV w:val="nil"/>
         </w:tcBorders>
@@ -5159,7 +5254,7 @@
       <w:tblPr/>
       <w:tcPr>
         <w:tcBorders>
-          <w:top w:val="double" w:sz="4" w:space="0" w:color="DD8047" w:themeColor="accent2"/>
+          <w:top w:val="double" w:color="DD8047" w:themeColor="accent2" w:sz="4" w:space="0"/>
         </w:tcBorders>
       </w:tcPr>
     </w:tblStylePr>
@@ -5251,12 +5346,12 @@
       <w:tblStyleRowBandSize w:val="1"/>
       <w:tblStyleColBandSize w:val="1"/>
       <w:tblBorders>
-        <w:top w:val="single" w:sz="4" w:space="0" w:color="D5D1D1" w:themeColor="accent6" w:themeTint="66"/>
-        <w:left w:val="single" w:sz="4" w:space="0" w:color="D5D1D1" w:themeColor="accent6" w:themeTint="66"/>
-        <w:bottom w:val="single" w:sz="4" w:space="0" w:color="D5D1D1" w:themeColor="accent6" w:themeTint="66"/>
-        <w:right w:val="single" w:sz="4" w:space="0" w:color="D5D1D1" w:themeColor="accent6" w:themeTint="66"/>
-        <w:insideH w:val="single" w:sz="4" w:space="0" w:color="D5D1D1" w:themeColor="accent6" w:themeTint="66"/>
-        <w:insideV w:val="single" w:sz="4" w:space="0" w:color="D5D1D1" w:themeColor="accent6" w:themeTint="66"/>
+        <w:top w:val="single" w:color="D5D1D1" w:themeColor="accent6" w:themeTint="66" w:sz="4" w:space="0"/>
+        <w:left w:val="single" w:color="D5D1D1" w:themeColor="accent6" w:themeTint="66" w:sz="4" w:space="0"/>
+        <w:bottom w:val="single" w:color="D5D1D1" w:themeColor="accent6" w:themeTint="66" w:sz="4" w:space="0"/>
+        <w:right w:val="single" w:color="D5D1D1" w:themeColor="accent6" w:themeTint="66" w:sz="4" w:space="0"/>
+        <w:insideH w:val="single" w:color="D5D1D1" w:themeColor="accent6" w:themeTint="66" w:sz="4" w:space="0"/>
+        <w:insideV w:val="single" w:color="D5D1D1" w:themeColor="accent6" w:themeTint="66" w:sz="4" w:space="0"/>
       </w:tblBorders>
       <w:tblCellMar>
         <w:top w:w="29" w:type="dxa"/>
@@ -5271,7 +5366,7 @@
       <w:tblPr/>
       <w:tcPr>
         <w:tcBorders>
-          <w:bottom w:val="single" w:sz="12" w:space="0" w:color="C0BABA" w:themeColor="accent6" w:themeTint="99"/>
+          <w:bottom w:val="single" w:color="C0BABA" w:themeColor="accent6" w:themeTint="99" w:sz="12" w:space="0"/>
         </w:tcBorders>
       </w:tcPr>
     </w:tblStylePr>
@@ -5283,7 +5378,7 @@
       <w:tblPr/>
       <w:tcPr>
         <w:tcBorders>
-          <w:top w:val="double" w:sz="2" w:space="0" w:color="C0BABA" w:themeColor="accent6" w:themeTint="99"/>
+          <w:top w:val="double" w:color="C0BABA" w:themeColor="accent6" w:themeTint="99" w:sz="2" w:space="0"/>
         </w:tcBorders>
       </w:tcPr>
     </w:tblStylePr>
@@ -5323,7 +5418,7 @@
       <w:tblPr/>
       <w:tcPr>
         <w:tcBorders>
-          <w:bottom w:val="single" w:sz="4" w:space="0" w:color="C0BABA" w:themeColor="accent6" w:themeTint="99"/>
+          <w:bottom w:val="single" w:color="C0BABA" w:themeColor="accent6" w:themeTint="99" w:sz="4" w:space="0"/>
         </w:tcBorders>
       </w:tcPr>
     </w:tblStylePr>
@@ -5335,7 +5430,7 @@
       <w:tblPr/>
       <w:tcPr>
         <w:tcBorders>
-          <w:top w:val="single" w:sz="4" w:space="0" w:color="C0BABA" w:themeColor="accent6" w:themeTint="99"/>
+          <w:top w:val="single" w:color="C0BABA" w:themeColor="accent6" w:themeTint="99" w:sz="4" w:space="0"/>
         </w:tcBorders>
       </w:tcPr>
     </w:tblStylePr>
@@ -5375,7 +5470,7 @@
       <w:jc w:val="right"/>
     </w:pPr>
   </w:style>
-  <w:style w:type="character" w:customStyle="1" w:styleId="HeaderChar">
+  <w:style w:type="character" w:styleId="HeaderChar" w:customStyle="1">
     <w:name w:val="Header Char"/>
     <w:basedOn w:val="DefaultParagraphFont"/>
     <w:link w:val="Header"/>
@@ -5391,13 +5486,13 @@
       <w:spacing w:after="0"/>
     </w:pPr>
   </w:style>
-  <w:style w:type="character" w:customStyle="1" w:styleId="FooterChar">
+  <w:style w:type="character" w:styleId="FooterChar" w:customStyle="1">
     <w:name w:val="Footer Char"/>
     <w:basedOn w:val="DefaultParagraphFont"/>
     <w:link w:val="Footer"/>
     <w:uiPriority w:val="2"/>
   </w:style>
-  <w:style w:type="table" w:customStyle="1" w:styleId="Noborders">
+  <w:style w:type="table" w:styleId="Noborders" w:customStyle="1">
     <w:name w:val="No borders"/>
     <w:basedOn w:val="TableNormal"/>
     <w:uiPriority w:val="99"/>
@@ -5418,7 +5513,7 @@
       <w:tblStyleRowBandSize w:val="1"/>
       <w:tblStyleColBandSize w:val="1"/>
       <w:tblBorders>
-        <w:insideH w:val="single" w:sz="4" w:space="0" w:color="94B6D2" w:themeColor="accent1"/>
+        <w:insideH w:val="single" w:color="94B6D2" w:themeColor="accent1" w:sz="4" w:space="0"/>
       </w:tblBorders>
       <w:tblCellMar>
         <w:top w:w="29" w:type="dxa"/>
@@ -5435,7 +5530,7 @@
         <w:tcBorders>
           <w:top w:val="nil"/>
           <w:left w:val="nil"/>
-          <w:bottom w:val="single" w:sz="12" w:space="0" w:color="94B6D2" w:themeColor="accent1"/>
+          <w:bottom w:val="single" w:color="94B6D2" w:themeColor="accent1" w:sz="12" w:space="0"/>
           <w:right w:val="nil"/>
           <w:insideH w:val="nil"/>
           <w:insideV w:val="nil"/>
@@ -5452,7 +5547,7 @@
       <w:tblPr/>
       <w:tcPr>
         <w:tcBorders>
-          <w:top w:val="double" w:sz="2" w:space="0" w:color="BED3E4" w:themeColor="accent1" w:themeTint="99"/>
+          <w:top w:val="double" w:color="BED3E4" w:themeColor="accent1" w:themeTint="99" w:sz="2" w:space="0"/>
         </w:tcBorders>
       </w:tcPr>
     </w:tblStylePr>
@@ -5480,10 +5575,10 @@
       <w:tblStyleRowBandSize w:val="1"/>
       <w:tblStyleColBandSize w:val="1"/>
       <w:tblBorders>
-        <w:top w:val="single" w:sz="2" w:space="0" w:color="BED3E4" w:themeColor="accent1" w:themeTint="99"/>
-        <w:bottom w:val="single" w:sz="2" w:space="0" w:color="BED3E4" w:themeColor="accent1" w:themeTint="99"/>
-        <w:insideH w:val="single" w:sz="2" w:space="0" w:color="BED3E4" w:themeColor="accent1" w:themeTint="99"/>
-        <w:insideV w:val="single" w:sz="2" w:space="0" w:color="BED3E4" w:themeColor="accent1" w:themeTint="99"/>
+        <w:top w:val="single" w:color="BED3E4" w:themeColor="accent1" w:themeTint="99" w:sz="2" w:space="0"/>
+        <w:bottom w:val="single" w:color="BED3E4" w:themeColor="accent1" w:themeTint="99" w:sz="2" w:space="0"/>
+        <w:insideH w:val="single" w:color="BED3E4" w:themeColor="accent1" w:themeTint="99" w:sz="2" w:space="0"/>
+        <w:insideV w:val="single" w:color="BED3E4" w:themeColor="accent1" w:themeTint="99" w:sz="2" w:space="0"/>
       </w:tblBorders>
       <w:tblCellMar>
         <w:top w:w="29" w:type="dxa"/>
@@ -5499,7 +5594,7 @@
       <w:tcPr>
         <w:tcBorders>
           <w:top w:val="nil"/>
-          <w:bottom w:val="single" w:sz="12" w:space="0" w:color="BED3E4" w:themeColor="accent1" w:themeTint="99"/>
+          <w:bottom w:val="single" w:color="BED3E4" w:themeColor="accent1" w:themeTint="99" w:sz="12" w:space="0"/>
           <w:insideH w:val="nil"/>
           <w:insideV w:val="nil"/>
         </w:tcBorders>
@@ -5514,7 +5609,7 @@
       <w:tblPr/>
       <w:tcPr>
         <w:tcBorders>
-          <w:top w:val="double" w:sz="2" w:space="0" w:color="BED3E4" w:themeColor="accent1" w:themeTint="99"/>
+          <w:top w:val="double" w:color="BED3E4" w:themeColor="accent1" w:themeTint="99" w:sz="2" w:space="0"/>
           <w:bottom w:val="nil"/>
           <w:insideH w:val="nil"/>
           <w:insideV w:val="nil"/>
@@ -5547,7 +5642,7 @@
       </w:tcPr>
     </w:tblStylePr>
   </w:style>
-  <w:style w:type="paragraph" w:customStyle="1" w:styleId="Logo">
+  <w:style w:type="paragraph" w:styleId="Logo" w:customStyle="1">
     <w:name w:val="Logo"/>
     <w:basedOn w:val="Normal"/>
     <w:uiPriority w:val="1"/>
@@ -5574,7 +5669,7 @@
     <w:unhideWhenUsed/>
     <w:pPr>
       <w:pBdr>
-        <w:bottom w:val="single" w:sz="6" w:space="1" w:color="auto"/>
+        <w:bottom w:val="single" w:color="auto" w:sz="6" w:space="1"/>
       </w:pBdr>
       <w:spacing w:after="0"/>
       <w:jc w:val="center"/>
@@ -5586,7 +5681,7 @@
       <w:szCs w:val="16"/>
     </w:rPr>
   </w:style>
-  <w:style w:type="character" w:customStyle="1" w:styleId="z-TopofFormChar">
+  <w:style w:type="character" w:styleId="z-TopofFormChar" w:customStyle="1">
     <w:name w:val="z-Top of Form Char"/>
     <w:basedOn w:val="DefaultParagraphFont"/>
     <w:link w:val="z-TopofForm"/>
@@ -5610,7 +5705,7 @@
     <w:unhideWhenUsed/>
     <w:pPr>
       <w:pBdr>
-        <w:top w:val="single" w:sz="6" w:space="1" w:color="auto"/>
+        <w:top w:val="single" w:color="auto" w:sz="6" w:space="1"/>
       </w:pBdr>
       <w:spacing w:after="0"/>
       <w:jc w:val="center"/>
@@ -5622,7 +5717,7 @@
       <w:szCs w:val="16"/>
     </w:rPr>
   </w:style>
-  <w:style w:type="character" w:customStyle="1" w:styleId="z-BottomofFormChar">
+  <w:style w:type="character" w:styleId="z-BottomofFormChar" w:customStyle="1">
     <w:name w:val="z-Bottom of Form Char"/>
     <w:basedOn w:val="DefaultParagraphFont"/>
     <w:link w:val="z-BottomofForm"/>
@@ -5635,7 +5730,7 @@
       <w:szCs w:val="16"/>
     </w:rPr>
   </w:style>
-  <w:style w:type="paragraph" w:customStyle="1" w:styleId="Contactinfo">
+  <w:style w:type="paragraph" w:styleId="Contactinfo" w:customStyle="1">
     <w:name w:val="Contact info"/>
     <w:basedOn w:val="Normal"/>
     <w:uiPriority w:val="1"/>
@@ -5659,12 +5754,12 @@
       <w:tblStyleRowBandSize w:val="1"/>
       <w:tblStyleColBandSize w:val="1"/>
       <w:tblBorders>
-        <w:top w:val="single" w:sz="4" w:space="0" w:color="C8CCB3" w:themeColor="accent3" w:themeTint="99"/>
-        <w:left w:val="single" w:sz="4" w:space="0" w:color="C8CCB3" w:themeColor="accent3" w:themeTint="99"/>
-        <w:bottom w:val="single" w:sz="4" w:space="0" w:color="C8CCB3" w:themeColor="accent3" w:themeTint="99"/>
-        <w:right w:val="single" w:sz="4" w:space="0" w:color="C8CCB3" w:themeColor="accent3" w:themeTint="99"/>
-        <w:insideH w:val="single" w:sz="4" w:space="0" w:color="C8CCB3" w:themeColor="accent3" w:themeTint="99"/>
-        <w:insideV w:val="single" w:sz="4" w:space="0" w:color="C8CCB3" w:themeColor="accent3" w:themeTint="99"/>
+        <w:top w:val="single" w:color="C8CCB3" w:themeColor="accent3" w:themeTint="99" w:sz="4" w:space="0"/>
+        <w:left w:val="single" w:color="C8CCB3" w:themeColor="accent3" w:themeTint="99" w:sz="4" w:space="0"/>
+        <w:bottom w:val="single" w:color="C8CCB3" w:themeColor="accent3" w:themeTint="99" w:sz="4" w:space="0"/>
+        <w:right w:val="single" w:color="C8CCB3" w:themeColor="accent3" w:themeTint="99" w:sz="4" w:space="0"/>
+        <w:insideH w:val="single" w:color="C8CCB3" w:themeColor="accent3" w:themeTint="99" w:sz="4" w:space="0"/>
+        <w:insideV w:val="single" w:color="C8CCB3" w:themeColor="accent3" w:themeTint="99" w:sz="4" w:space="0"/>
       </w:tblBorders>
     </w:tblPr>
     <w:tblStylePr w:type="firstRow">
@@ -5754,7 +5849,7 @@
       <w:tblPr/>
       <w:tcPr>
         <w:tcBorders>
-          <w:bottom w:val="single" w:sz="4" w:space="0" w:color="C8CCB3" w:themeColor="accent3" w:themeTint="99"/>
+          <w:bottom w:val="single" w:color="C8CCB3" w:themeColor="accent3" w:themeTint="99" w:sz="4" w:space="0"/>
         </w:tcBorders>
       </w:tcPr>
     </w:tblStylePr>
@@ -5762,7 +5857,7 @@
       <w:tblPr/>
       <w:tcPr>
         <w:tcBorders>
-          <w:bottom w:val="single" w:sz="4" w:space="0" w:color="C8CCB3" w:themeColor="accent3" w:themeTint="99"/>
+          <w:bottom w:val="single" w:color="C8CCB3" w:themeColor="accent3" w:themeTint="99" w:sz="4" w:space="0"/>
         </w:tcBorders>
       </w:tcPr>
     </w:tblStylePr>
@@ -5770,7 +5865,7 @@
       <w:tblPr/>
       <w:tcPr>
         <w:tcBorders>
-          <w:top w:val="single" w:sz="4" w:space="0" w:color="C8CCB3" w:themeColor="accent3" w:themeTint="99"/>
+          <w:top w:val="single" w:color="C8CCB3" w:themeColor="accent3" w:themeTint="99" w:sz="4" w:space="0"/>
         </w:tcBorders>
       </w:tcPr>
     </w:tblStylePr>
@@ -5778,7 +5873,7 @@
       <w:tblPr/>
       <w:tcPr>
         <w:tcBorders>
-          <w:top w:val="single" w:sz="4" w:space="0" w:color="C8CCB3" w:themeColor="accent3" w:themeTint="99"/>
+          <w:top w:val="single" w:color="C8CCB3" w:themeColor="accent3" w:themeTint="99" w:sz="4" w:space="0"/>
         </w:tcBorders>
       </w:tcPr>
     </w:tblStylePr>
@@ -5794,12 +5889,12 @@
       <w:tblStyleRowBandSize w:val="1"/>
       <w:tblStyleColBandSize w:val="1"/>
       <w:tblBorders>
-        <w:top w:val="single" w:sz="4" w:space="0" w:color="FFFFFF" w:themeColor="background1"/>
-        <w:left w:val="single" w:sz="4" w:space="0" w:color="FFFFFF" w:themeColor="background1"/>
-        <w:bottom w:val="single" w:sz="4" w:space="0" w:color="FFFFFF" w:themeColor="background1"/>
-        <w:right w:val="single" w:sz="4" w:space="0" w:color="FFFFFF" w:themeColor="background1"/>
-        <w:insideH w:val="single" w:sz="4" w:space="0" w:color="FFFFFF" w:themeColor="background1"/>
-        <w:insideV w:val="single" w:sz="4" w:space="0" w:color="FFFFFF" w:themeColor="background1"/>
+        <w:top w:val="single" w:color="FFFFFF" w:themeColor="background1" w:sz="4" w:space="0"/>
+        <w:left w:val="single" w:color="FFFFFF" w:themeColor="background1" w:sz="4" w:space="0"/>
+        <w:bottom w:val="single" w:color="FFFFFF" w:themeColor="background1" w:sz="4" w:space="0"/>
+        <w:right w:val="single" w:color="FFFFFF" w:themeColor="background1" w:sz="4" w:space="0"/>
+        <w:insideH w:val="single" w:color="FFFFFF" w:themeColor="background1" w:sz="4" w:space="0"/>
+        <w:insideV w:val="single" w:color="FFFFFF" w:themeColor="background1" w:sz="4" w:space="0"/>
       </w:tblBorders>
     </w:tblPr>
     <w:tcPr>
@@ -5814,9 +5909,9 @@
       <w:tblPr/>
       <w:tcPr>
         <w:tcBorders>
-          <w:top w:val="single" w:sz="4" w:space="0" w:color="FFFFFF" w:themeColor="background1"/>
-          <w:left w:val="single" w:sz="4" w:space="0" w:color="FFFFFF" w:themeColor="background1"/>
-          <w:right w:val="single" w:sz="4" w:space="0" w:color="FFFFFF" w:themeColor="background1"/>
+          <w:top w:val="single" w:color="FFFFFF" w:themeColor="background1" w:sz="4" w:space="0"/>
+          <w:left w:val="single" w:color="FFFFFF" w:themeColor="background1" w:sz="4" w:space="0"/>
+          <w:right w:val="single" w:color="FFFFFF" w:themeColor="background1" w:sz="4" w:space="0"/>
           <w:insideH w:val="nil"/>
           <w:insideV w:val="nil"/>
         </w:tcBorders>
@@ -5832,9 +5927,9 @@
       <w:tblPr/>
       <w:tcPr>
         <w:tcBorders>
-          <w:left w:val="single" w:sz="4" w:space="0" w:color="FFFFFF" w:themeColor="background1"/>
-          <w:bottom w:val="single" w:sz="4" w:space="0" w:color="FFFFFF" w:themeColor="background1"/>
-          <w:right w:val="single" w:sz="4" w:space="0" w:color="FFFFFF" w:themeColor="background1"/>
+          <w:left w:val="single" w:color="FFFFFF" w:themeColor="background1" w:sz="4" w:space="0"/>
+          <w:bottom w:val="single" w:color="FFFFFF" w:themeColor="background1" w:sz="4" w:space="0"/>
+          <w:right w:val="single" w:color="FFFFFF" w:themeColor="background1" w:sz="4" w:space="0"/>
           <w:insideH w:val="nil"/>
           <w:insideV w:val="nil"/>
         </w:tcBorders>
@@ -5850,9 +5945,9 @@
       <w:tblPr/>
       <w:tcPr>
         <w:tcBorders>
-          <w:top w:val="single" w:sz="4" w:space="0" w:color="FFFFFF" w:themeColor="background1"/>
-          <w:left w:val="single" w:sz="4" w:space="0" w:color="FFFFFF" w:themeColor="background1"/>
-          <w:bottom w:val="single" w:sz="4" w:space="0" w:color="FFFFFF" w:themeColor="background1"/>
+          <w:top w:val="single" w:color="FFFFFF" w:themeColor="background1" w:sz="4" w:space="0"/>
+          <w:left w:val="single" w:color="FFFFFF" w:themeColor="background1" w:sz="4" w:space="0"/>
+          <w:bottom w:val="single" w:color="FFFFFF" w:themeColor="background1" w:sz="4" w:space="0"/>
           <w:insideV w:val="nil"/>
         </w:tcBorders>
         <w:shd w:val="clear" w:color="auto" w:fill="A5AB81" w:themeFill="accent3"/>
@@ -5867,9 +5962,9 @@
       <w:tblPr/>
       <w:tcPr>
         <w:tcBorders>
-          <w:top w:val="single" w:sz="4" w:space="0" w:color="FFFFFF" w:themeColor="background1"/>
-          <w:bottom w:val="single" w:sz="4" w:space="0" w:color="FFFFFF" w:themeColor="background1"/>
-          <w:right w:val="single" w:sz="4" w:space="0" w:color="FFFFFF" w:themeColor="background1"/>
+          <w:top w:val="single" w:color="FFFFFF" w:themeColor="background1" w:sz="4" w:space="0"/>
+          <w:bottom w:val="single" w:color="FFFFFF" w:themeColor="background1" w:sz="4" w:space="0"/>
+          <w:right w:val="single" w:color="FFFFFF" w:themeColor="background1" w:sz="4" w:space="0"/>
           <w:insideV w:val="nil"/>
         </w:tcBorders>
         <w:shd w:val="clear" w:color="auto" w:fill="A5AB81" w:themeFill="accent3"/>
@@ -5899,12 +5994,12 @@
       <w:tblStyleRowBandSize w:val="1"/>
       <w:tblStyleColBandSize w:val="1"/>
       <w:tblBorders>
-        <w:top w:val="single" w:sz="4" w:space="0" w:color="DBDDCC" w:themeColor="accent3" w:themeTint="66"/>
-        <w:left w:val="single" w:sz="4" w:space="0" w:color="DBDDCC" w:themeColor="accent3" w:themeTint="66"/>
-        <w:bottom w:val="single" w:sz="4" w:space="0" w:color="DBDDCC" w:themeColor="accent3" w:themeTint="66"/>
-        <w:right w:val="single" w:sz="4" w:space="0" w:color="DBDDCC" w:themeColor="accent3" w:themeTint="66"/>
-        <w:insideH w:val="single" w:sz="4" w:space="0" w:color="DBDDCC" w:themeColor="accent3" w:themeTint="66"/>
-        <w:insideV w:val="single" w:sz="4" w:space="0" w:color="DBDDCC" w:themeColor="accent3" w:themeTint="66"/>
+        <w:top w:val="single" w:color="DBDDCC" w:themeColor="accent3" w:themeTint="66" w:sz="4" w:space="0"/>
+        <w:left w:val="single" w:color="DBDDCC" w:themeColor="accent3" w:themeTint="66" w:sz="4" w:space="0"/>
+        <w:bottom w:val="single" w:color="DBDDCC" w:themeColor="accent3" w:themeTint="66" w:sz="4" w:space="0"/>
+        <w:right w:val="single" w:color="DBDDCC" w:themeColor="accent3" w:themeTint="66" w:sz="4" w:space="0"/>
+        <w:insideH w:val="single" w:color="DBDDCC" w:themeColor="accent3" w:themeTint="66" w:sz="4" w:space="0"/>
+        <w:insideV w:val="single" w:color="DBDDCC" w:themeColor="accent3" w:themeTint="66" w:sz="4" w:space="0"/>
       </w:tblBorders>
     </w:tblPr>
     <w:tblStylePr w:type="firstRow">
@@ -5915,7 +6010,7 @@
       <w:tblPr/>
       <w:tcPr>
         <w:tcBorders>
-          <w:bottom w:val="single" w:sz="12" w:space="0" w:color="C8CCB3" w:themeColor="accent3" w:themeTint="99"/>
+          <w:bottom w:val="single" w:color="C8CCB3" w:themeColor="accent3" w:themeTint="99" w:sz="12" w:space="0"/>
         </w:tcBorders>
       </w:tcPr>
     </w:tblStylePr>
@@ -5927,7 +6022,7 @@
       <w:tblPr/>
       <w:tcPr>
         <w:tcBorders>
-          <w:top w:val="double" w:sz="2" w:space="0" w:color="C8CCB3" w:themeColor="accent3" w:themeTint="99"/>
+          <w:top w:val="double" w:color="C8CCB3" w:themeColor="accent3" w:themeTint="99" w:sz="2" w:space="0"/>
         </w:tcBorders>
       </w:tcPr>
     </w:tblStylePr>
@@ -5954,7 +6049,7 @@
       <w:bCs/>
     </w:rPr>
   </w:style>
-  <w:style w:type="paragraph" w:customStyle="1" w:styleId="Tabletext">
+  <w:style w:type="paragraph" w:styleId="Tabletext" w:customStyle="1">
     <w:name w:val="Table text"/>
     <w:basedOn w:val="Normal"/>
     <w:uiPriority w:val="1"/>
@@ -5977,8 +6072,8 @@
       <w:tblStyleRowBandSize w:val="1"/>
       <w:tblStyleColBandSize w:val="1"/>
       <w:tblBorders>
-        <w:top w:val="single" w:sz="4" w:space="0" w:color="DD8047" w:themeColor="accent2"/>
-        <w:bottom w:val="single" w:sz="4" w:space="0" w:color="DD8047" w:themeColor="accent2"/>
+        <w:top w:val="single" w:color="DD8047" w:themeColor="accent2" w:sz="4" w:space="0"/>
+        <w:bottom w:val="single" w:color="DD8047" w:themeColor="accent2" w:sz="4" w:space="0"/>
       </w:tblBorders>
     </w:tblPr>
     <w:tblStylePr w:type="firstRow">
@@ -5989,7 +6084,7 @@
       <w:tblPr/>
       <w:tcPr>
         <w:tcBorders>
-          <w:bottom w:val="single" w:sz="4" w:space="0" w:color="DD8047" w:themeColor="accent2"/>
+          <w:bottom w:val="single" w:color="DD8047" w:themeColor="accent2" w:sz="4" w:space="0"/>
         </w:tcBorders>
       </w:tcPr>
     </w:tblStylePr>
@@ -6001,7 +6096,7 @@
       <w:tblPr/>
       <w:tcPr>
         <w:tcBorders>
-          <w:top w:val="double" w:sz="4" w:space="0" w:color="DD8047" w:themeColor="accent2"/>
+          <w:top w:val="double" w:color="DD8047" w:themeColor="accent2" w:sz="4" w:space="0"/>
         </w:tcBorders>
       </w:tcPr>
     </w:tblStylePr>
@@ -6041,12 +6136,12 @@
       <w:tblStyleRowBandSize w:val="1"/>
       <w:tblStyleColBandSize w:val="1"/>
       <w:tblBorders>
-        <w:top w:val="single" w:sz="4" w:space="0" w:color="F1CBB5" w:themeColor="accent2" w:themeTint="66"/>
-        <w:left w:val="single" w:sz="4" w:space="0" w:color="F1CBB5" w:themeColor="accent2" w:themeTint="66"/>
-        <w:bottom w:val="single" w:sz="4" w:space="0" w:color="F1CBB5" w:themeColor="accent2" w:themeTint="66"/>
-        <w:right w:val="single" w:sz="4" w:space="0" w:color="F1CBB5" w:themeColor="accent2" w:themeTint="66"/>
-        <w:insideH w:val="single" w:sz="4" w:space="0" w:color="F1CBB5" w:themeColor="accent2" w:themeTint="66"/>
-        <w:insideV w:val="single" w:sz="4" w:space="0" w:color="F1CBB5" w:themeColor="accent2" w:themeTint="66"/>
+        <w:top w:val="single" w:color="F1CBB5" w:themeColor="accent2" w:themeTint="66" w:sz="4" w:space="0"/>
+        <w:left w:val="single" w:color="F1CBB5" w:themeColor="accent2" w:themeTint="66" w:sz="4" w:space="0"/>
+        <w:bottom w:val="single" w:color="F1CBB5" w:themeColor="accent2" w:themeTint="66" w:sz="4" w:space="0"/>
+        <w:right w:val="single" w:color="F1CBB5" w:themeColor="accent2" w:themeTint="66" w:sz="4" w:space="0"/>
+        <w:insideH w:val="single" w:color="F1CBB5" w:themeColor="accent2" w:themeTint="66" w:sz="4" w:space="0"/>
+        <w:insideV w:val="single" w:color="F1CBB5" w:themeColor="accent2" w:themeTint="66" w:sz="4" w:space="0"/>
       </w:tblBorders>
     </w:tblPr>
     <w:tblStylePr w:type="firstRow">
@@ -6057,7 +6152,7 @@
       <w:tblPr/>
       <w:tcPr>
         <w:tcBorders>
-          <w:bottom w:val="single" w:sz="12" w:space="0" w:color="EAB290" w:themeColor="accent2" w:themeTint="99"/>
+          <w:bottom w:val="single" w:color="EAB290" w:themeColor="accent2" w:themeTint="99" w:sz="12" w:space="0"/>
         </w:tcBorders>
       </w:tcPr>
     </w:tblStylePr>
@@ -6069,7 +6164,7 @@
       <w:tblPr/>
       <w:tcPr>
         <w:tcBorders>
-          <w:top w:val="double" w:sz="2" w:space="0" w:color="EAB290" w:themeColor="accent2" w:themeTint="99"/>
+          <w:top w:val="double" w:color="EAB290" w:themeColor="accent2" w:themeTint="99" w:sz="2" w:space="0"/>
         </w:tcBorders>
       </w:tcPr>
     </w:tblStylePr>
@@ -6176,7 +6271,7 @@
       <w:szCs w:val="18"/>
     </w:rPr>
   </w:style>
-  <w:style w:type="character" w:customStyle="1" w:styleId="BalloonTextChar">
+  <w:style w:type="character" w:styleId="BalloonTextChar" w:customStyle="1">
     <w:name w:val="Balloon Text Char"/>
     <w:basedOn w:val="DefaultParagraphFont"/>
     <w:link w:val="BalloonText"/>

</xml_diff>